<commit_message>
New branch new file changes made
</commit_message>
<xml_diff>
--- a/CAMPTREK.docx
+++ b/CAMPTREK.docx
@@ -382,7 +382,23 @@
           <w:sz w:val="32"/>
           <w:szCs w:val="36"/>
         </w:rPr>
-        <w:t>23MCA001 &amp; 23MCA012</w:t>
+        <w:t xml:space="preserve">23MCA001 </w:t>
+      </w:r>
+      <w:r>
+        <w:rPr>
+          <w:rFonts w:ascii="Times New Roman" w:eastAsiaTheme="majorEastAsia" w:hAnsi="Times New Roman" w:cs="Times New Roman"/>
+          <w:sz w:val="32"/>
+          <w:szCs w:val="36"/>
+        </w:rPr>
+        <w:t>and</w:t>
+      </w:r>
+      <w:r>
+        <w:rPr>
+          <w:rFonts w:ascii="Times New Roman" w:eastAsiaTheme="majorEastAsia" w:hAnsi="Times New Roman" w:cs="Times New Roman"/>
+          <w:sz w:val="32"/>
+          <w:szCs w:val="36"/>
+        </w:rPr>
+        <w:t xml:space="preserve"> 23MCA012</w:t>
       </w:r>
     </w:p>
     <w:p>
@@ -1617,25 +1633,7 @@
           <w:sz w:val="24"/>
           <w:szCs w:val="24"/>
         </w:rPr>
-        <w:t xml:space="preserve"> will play an essential role in making decisions like choosing a campground. This system heavily relies on individuals voluntarily submitted reviews to build the reputation for nearby businesses. Unfortunately, the reviews expose user(s) private information such as visited places to the public and adversaries. Even worse, such location information is usually public because it is that the basic information of companies, and adversaries might be anyone starting from advertisement spammer to physical stalker. This website formalizes the privacy preserving problem in campground review systems. The framework can preserve users’ location privacy in arbitrary local area and may maintain an honest utility for both the system and each user. We evaluate our framework towards real-world data traces. The results validate that the framework </w:t>
-      </w:r>
-      <w:proofErr w:type="gramStart"/>
-      <w:r>
-        <w:rPr>
-          <w:rFonts w:ascii="Times New Roman" w:hAnsi="Times New Roman" w:cs="Times New Roman"/>
-          <w:sz w:val="24"/>
-          <w:szCs w:val="24"/>
-        </w:rPr>
-        <w:t>are</w:t>
-      </w:r>
-      <w:proofErr w:type="gramEnd"/>
-      <w:r>
-        <w:rPr>
-          <w:rFonts w:ascii="Times New Roman" w:hAnsi="Times New Roman" w:cs="Times New Roman"/>
-          <w:sz w:val="24"/>
-          <w:szCs w:val="24"/>
-        </w:rPr>
-        <w:t xml:space="preserve"> able to do an honest performance. </w:t>
+        <w:t xml:space="preserve"> will play an essential role in making decisions like choosing a campground. This system heavily relies on individuals voluntarily submitted reviews to build the reputation for nearby businesses. Unfortunately, the reviews expose user(s) private information such as visited places to the public and adversaries. Even worse, such location information is usually public because it is that the basic information of companies, and adversaries might be anyone starting from advertisement spammer to physical stalker. This website formalizes the privacy preserving problem in campground review systems. The framework can preserve users’ location privacy in arbitrary local area and may maintain an honest utility for both the system and each user. We evaluate our framework towards real-world data traces. The results validate that the framework are able to do an honest performance. </w:t>
       </w:r>
     </w:p>
     <w:p>
@@ -2939,7 +2937,6 @@
         </w:rPr>
         <w:t xml:space="preserve">The users for this project are property owners and </w:t>
       </w:r>
-      <w:proofErr w:type="spellStart"/>
       <w:r>
         <w:rPr>
           <w:rFonts w:ascii="Times New Roman" w:hAnsi="Times New Roman" w:cs="Times New Roman"/>
@@ -2956,17 +2953,7 @@
           <w:szCs w:val="24"/>
           <w:lang w:eastAsia="en-IN"/>
         </w:rPr>
-        <w:t>s</w:t>
-      </w:r>
-      <w:proofErr w:type="spellEnd"/>
-      <w:r>
-        <w:rPr>
-          <w:rFonts w:ascii="Times New Roman" w:hAnsi="Times New Roman" w:cs="Times New Roman"/>
-          <w:sz w:val="24"/>
-          <w:szCs w:val="24"/>
-          <w:lang w:eastAsia="en-IN"/>
-        </w:rPr>
-        <w:t xml:space="preserve"> who are looking to sell their property. Investors and buyers for all types of properties.</w:t>
+        <w:t>s who are looking to sell their property. Investors and buyers for all types of properties.</w:t>
       </w:r>
     </w:p>
     <w:p>
@@ -4193,7 +4180,6 @@
         </w:rPr>
         <w:t xml:space="preserve">The constraints of the project </w:t>
       </w:r>
-      <w:proofErr w:type="spellStart"/>
       <w:r>
         <w:rPr>
           <w:rFonts w:ascii="Times New Roman" w:hAnsi="Times New Roman" w:cs="Times New Roman"/>
@@ -4205,7 +4191,6 @@
         </w:rPr>
         <w:t>Camptrek</w:t>
       </w:r>
-      <w:proofErr w:type="spellEnd"/>
       <w:r>
         <w:rPr>
           <w:rFonts w:ascii="Times New Roman" w:hAnsi="Times New Roman" w:cs="Times New Roman"/>
@@ -5025,7 +5010,6 @@
         </w:rPr>
         <w:t xml:space="preserve">Non-Functional requirements of the project </w:t>
       </w:r>
-      <w:proofErr w:type="spellStart"/>
       <w:r>
         <w:rPr>
           <w:rFonts w:ascii="Times New Roman" w:eastAsia="Times New Roman" w:hAnsi="Times New Roman" w:cs="Times New Roman"/>
@@ -5036,7 +5020,6 @@
         </w:rPr>
         <w:t>Camptrek</w:t>
       </w:r>
-      <w:proofErr w:type="spellEnd"/>
       <w:r>
         <w:rPr>
           <w:rFonts w:ascii="Times New Roman" w:eastAsia="Times New Roman" w:hAnsi="Times New Roman" w:cs="Times New Roman"/>

</xml_diff>

<commit_message>
ER added + DFD
</commit_message>
<xml_diff>
--- a/CAMPTREK.docx
+++ b/CAMPTREK.docx
@@ -1,6 +1,6 @@
 
 <file path=word/document.xml><?xml version="1.0" encoding="utf-8"?>
-<w:document xmlns:wpc="http://schemas.microsoft.com/office/word/2010/wordprocessingCanvas" xmlns:cx="http://schemas.microsoft.com/office/drawing/2014/chartex" xmlns:cx1="http://schemas.microsoft.com/office/drawing/2015/9/8/chartex" xmlns:cx2="http://schemas.microsoft.com/office/drawing/2015/10/21/chartex" xmlns:cx3="http://schemas.microsoft.com/office/drawing/2016/5/9/chartex" xmlns:cx4="http://schemas.microsoft.com/office/drawing/2016/5/10/chartex" xmlns:cx5="http://schemas.microsoft.com/office/drawing/2016/5/11/chartex" xmlns:cx6="http://schemas.microsoft.com/office/drawing/2016/5/12/chartex" xmlns:cx7="http://schemas.microsoft.com/office/drawing/2016/5/13/chartex" xmlns:cx8="http://schemas.microsoft.com/office/drawing/2016/5/14/chartex" xmlns:mc="http://schemas.openxmlformats.org/markup-compatibility/2006" xmlns:aink="http://schemas.microsoft.com/office/drawing/2016/ink" xmlns:am3d="http://schemas.microsoft.com/office/drawing/2017/model3d" xmlns:o="urn:schemas-microsoft-com:office:office" xmlns:oel="http://schemas.microsoft.com/office/2019/extlst" xmlns:r="http://schemas.openxmlformats.org/officeDocument/2006/relationships" xmlns:m="http://schemas.openxmlformats.org/officeDocument/2006/math" xmlns:v="urn:schemas-microsoft-com:vml" xmlns:wp14="http://schemas.microsoft.com/office/word/2010/wordprocessingDrawing" xmlns:wp="http://schemas.openxmlformats.org/drawingml/2006/wordprocessingDrawing" xmlns:w10="urn:schemas-microsoft-com:office:word" xmlns:w="http://schemas.openxmlformats.org/wordprocessingml/2006/main" xmlns:w14="http://schemas.microsoft.com/office/word/2010/wordml" xmlns:w15="http://schemas.microsoft.com/office/word/2012/wordml" xmlns:w16cex="http://schemas.microsoft.com/office/word/2018/wordml/cex" xmlns:w16cid="http://schemas.microsoft.com/office/word/2016/wordml/cid" xmlns:w16="http://schemas.microsoft.com/office/word/2018/wordml" xmlns:w16du="http://schemas.microsoft.com/office/word/2023/wordml/word16du" xmlns:w16sdtdh="http://schemas.microsoft.com/office/word/2020/wordml/sdtdatahash" xmlns:w16se="http://schemas.microsoft.com/office/word/2015/wordml/symex" xmlns:wpg="http://schemas.microsoft.com/office/word/2010/wordprocessingGroup" xmlns:wpi="http://schemas.microsoft.com/office/word/2010/wordprocessingInk" xmlns:wne="http://schemas.microsoft.com/office/word/2006/wordml" xmlns:wps="http://schemas.microsoft.com/office/word/2010/wordprocessingShape" mc:Ignorable="w14 w15 w16se w16cid w16 w16cex w16sdtdh w16du wp14">
+<w:document xmlns:wpc="http://schemas.microsoft.com/office/word/2010/wordprocessingCanvas" xmlns:cx="http://schemas.microsoft.com/office/drawing/2014/chartex" xmlns:cx1="http://schemas.microsoft.com/office/drawing/2015/9/8/chartex" xmlns:cx2="http://schemas.microsoft.com/office/drawing/2015/10/21/chartex" xmlns:cx3="http://schemas.microsoft.com/office/drawing/2016/5/9/chartex" xmlns:cx4="http://schemas.microsoft.com/office/drawing/2016/5/10/chartex" xmlns:cx5="http://schemas.microsoft.com/office/drawing/2016/5/11/chartex" xmlns:cx6="http://schemas.microsoft.com/office/drawing/2016/5/12/chartex" xmlns:cx7="http://schemas.microsoft.com/office/drawing/2016/5/13/chartex" xmlns:cx8="http://schemas.microsoft.com/office/drawing/2016/5/14/chartex" xmlns:mc="http://schemas.openxmlformats.org/markup-compatibility/2006" xmlns:aink="http://schemas.microsoft.com/office/drawing/2016/ink" xmlns:am3d="http://schemas.microsoft.com/office/drawing/2017/model3d" xmlns:o="urn:schemas-microsoft-com:office:office" xmlns:r="http://schemas.openxmlformats.org/officeDocument/2006/relationships" xmlns:m="http://schemas.openxmlformats.org/officeDocument/2006/math" xmlns:v="urn:schemas-microsoft-com:vml" xmlns:wp14="http://schemas.microsoft.com/office/word/2010/wordprocessingDrawing" xmlns:wp="http://schemas.openxmlformats.org/drawingml/2006/wordprocessingDrawing" xmlns:w10="urn:schemas-microsoft-com:office:word" xmlns:w="http://schemas.openxmlformats.org/wordprocessingml/2006/main" xmlns:w14="http://schemas.microsoft.com/office/word/2010/wordml" xmlns:w15="http://schemas.microsoft.com/office/word/2012/wordml" xmlns:w16cex="http://schemas.microsoft.com/office/word/2018/wordml/cex" xmlns:w16cid="http://schemas.microsoft.com/office/word/2016/wordml/cid" xmlns:w16="http://schemas.microsoft.com/office/word/2018/wordml" xmlns:w16sdtdh="http://schemas.microsoft.com/office/word/2020/wordml/sdtdatahash" xmlns:w16se="http://schemas.microsoft.com/office/word/2015/wordml/symex" xmlns:wpg="http://schemas.microsoft.com/office/word/2010/wordprocessingGroup" xmlns:wpi="http://schemas.microsoft.com/office/word/2010/wordprocessingInk" xmlns:wne="http://schemas.microsoft.com/office/word/2006/wordml" xmlns:wps="http://schemas.microsoft.com/office/word/2010/wordprocessingShape" mc:Ignorable="w14 w15 w16se w16cid w16 w16cex w16sdtdh wp14">
   <w:body>
     <w:p>
       <w:pPr>
@@ -371,7 +371,6 @@
           <w:szCs w:val="36"/>
         </w:rPr>
       </w:pPr>
-      <w:proofErr w:type="spellStart"/>
       <w:r>
         <w:rPr>
           <w:rFonts w:ascii="Times New Roman" w:eastAsiaTheme="majorEastAsia" w:hAnsi="Times New Roman" w:cs="Times New Roman"/>
@@ -379,17 +378,7 @@
           <w:sz w:val="36"/>
           <w:szCs w:val="36"/>
         </w:rPr>
-        <w:t>Enrollment</w:t>
-      </w:r>
-      <w:proofErr w:type="spellEnd"/>
-      <w:r>
-        <w:rPr>
-          <w:rFonts w:ascii="Times New Roman" w:eastAsiaTheme="majorEastAsia" w:hAnsi="Times New Roman" w:cs="Times New Roman"/>
-          <w:b/>
-          <w:sz w:val="36"/>
-          <w:szCs w:val="36"/>
-        </w:rPr>
-        <w:t xml:space="preserve"> No.:</w:t>
+        <w:t>Enrollment No.:</w:t>
       </w:r>
       <w:r>
         <w:rPr>
@@ -535,7 +524,7 @@
           <w:r>
             <w:fldChar w:fldCharType="separate"/>
           </w:r>
-          <w:hyperlink w:anchor="_Toc175381377" w:history="1">
+          <w:hyperlink w:anchor="_Toc177630238" w:history="1">
             <w:r>
               <w:rPr>
                 <w:rStyle w:val="Hyperlink"/>
@@ -585,7 +574,7 @@
                 <w:noProof/>
                 <w:webHidden/>
               </w:rPr>
-              <w:instrText xml:space="preserve"> PAGEREF _Toc175381377 \h </w:instrText>
+              <w:instrText xml:space="preserve"> PAGEREF _Toc177630238 \h </w:instrText>
             </w:r>
             <w:r>
               <w:rPr>
@@ -629,7 +618,7 @@
               <w:lang w:eastAsia="en-IN"/>
             </w:rPr>
           </w:pPr>
-          <w:hyperlink w:anchor="_Toc175381378" w:history="1">
+          <w:hyperlink w:anchor="_Toc177630239" w:history="1">
             <w:r>
               <w:rPr>
                 <w:rStyle w:val="Hyperlink"/>
@@ -679,7 +668,7 @@
                 <w:noProof/>
                 <w:webHidden/>
               </w:rPr>
-              <w:instrText xml:space="preserve"> PAGEREF _Toc175381378 \h </w:instrText>
+              <w:instrText xml:space="preserve"> PAGEREF _Toc177630239 \h </w:instrText>
             </w:r>
             <w:r>
               <w:rPr>
@@ -723,7 +712,7 @@
               <w:lang w:eastAsia="en-IN"/>
             </w:rPr>
           </w:pPr>
-          <w:hyperlink w:anchor="_Toc175381379" w:history="1">
+          <w:hyperlink w:anchor="_Toc177630240" w:history="1">
             <w:r>
               <w:rPr>
                 <w:rStyle w:val="Hyperlink"/>
@@ -733,7 +722,7 @@
                 <w:noProof/>
                 <w:lang w:eastAsia="en-IN"/>
               </w:rPr>
-              <w:t>1.1</w:t>
+              <w:t>2.1</w:t>
             </w:r>
             <w:r>
               <w:rPr>
@@ -773,7 +762,7 @@
                 <w:noProof/>
                 <w:webHidden/>
               </w:rPr>
-              <w:instrText xml:space="preserve"> PAGEREF _Toc175381379 \h </w:instrText>
+              <w:instrText xml:space="preserve"> PAGEREF _Toc177630240 \h </w:instrText>
             </w:r>
             <w:r>
               <w:rPr>
@@ -817,7 +806,7 @@
               <w:lang w:eastAsia="en-IN"/>
             </w:rPr>
           </w:pPr>
-          <w:hyperlink w:anchor="_Toc175381380" w:history="1">
+          <w:hyperlink w:anchor="_Toc177630241" w:history="1">
             <w:r>
               <w:rPr>
                 <w:rStyle w:val="Hyperlink"/>
@@ -827,7 +816,7 @@
                 <w:noProof/>
                 <w:lang w:eastAsia="en-IN"/>
               </w:rPr>
-              <w:t>1.2</w:t>
+              <w:t>2.2</w:t>
             </w:r>
             <w:r>
               <w:rPr>
@@ -867,7 +856,7 @@
                 <w:noProof/>
                 <w:webHidden/>
               </w:rPr>
-              <w:instrText xml:space="preserve"> PAGEREF _Toc175381380 \h </w:instrText>
+              <w:instrText xml:space="preserve"> PAGEREF _Toc177630241 \h </w:instrText>
             </w:r>
             <w:r>
               <w:rPr>
@@ -911,7 +900,7 @@
               <w:lang w:eastAsia="en-IN"/>
             </w:rPr>
           </w:pPr>
-          <w:hyperlink w:anchor="_Toc175381381" w:history="1">
+          <w:hyperlink w:anchor="_Toc177630242" w:history="1">
             <w:r>
               <w:rPr>
                 <w:rStyle w:val="Hyperlink"/>
@@ -921,7 +910,7 @@
                 <w:noProof/>
                 <w:lang w:eastAsia="en-IN"/>
               </w:rPr>
-              <w:t>1.3</w:t>
+              <w:t>2.3</w:t>
             </w:r>
             <w:r>
               <w:rPr>
@@ -961,7 +950,7 @@
                 <w:noProof/>
                 <w:webHidden/>
               </w:rPr>
-              <w:instrText xml:space="preserve"> PAGEREF _Toc175381381 \h </w:instrText>
+              <w:instrText xml:space="preserve"> PAGEREF _Toc177630242 \h </w:instrText>
             </w:r>
             <w:r>
               <w:rPr>
@@ -1005,7 +994,7 @@
               <w:lang w:eastAsia="en-IN"/>
             </w:rPr>
           </w:pPr>
-          <w:hyperlink w:anchor="_Toc175381382" w:history="1">
+          <w:hyperlink w:anchor="_Toc177630243" w:history="1">
             <w:r>
               <w:rPr>
                 <w:rStyle w:val="Hyperlink"/>
@@ -1015,7 +1004,7 @@
                 <w:noProof/>
                 <w:lang w:eastAsia="en-IN"/>
               </w:rPr>
-              <w:t>1.4</w:t>
+              <w:t>2.4</w:t>
             </w:r>
             <w:r>
               <w:rPr>
@@ -1055,7 +1044,7 @@
                 <w:noProof/>
                 <w:webHidden/>
               </w:rPr>
-              <w:instrText xml:space="preserve"> PAGEREF _Toc175381382 \h </w:instrText>
+              <w:instrText xml:space="preserve"> PAGEREF _Toc177630243 \h </w:instrText>
             </w:r>
             <w:r>
               <w:rPr>
@@ -1099,7 +1088,7 @@
               <w:lang w:eastAsia="en-IN"/>
             </w:rPr>
           </w:pPr>
-          <w:hyperlink w:anchor="_Toc175381391" w:history="1">
+          <w:hyperlink w:anchor="_Toc177630250" w:history="1">
             <w:r>
               <w:rPr>
                 <w:rStyle w:val="Hyperlink"/>
@@ -1109,7 +1098,7 @@
                 <w:noProof/>
                 <w:lang w:eastAsia="en-IN"/>
               </w:rPr>
-              <w:t>2.7</w:t>
+              <w:t>2.5</w:t>
             </w:r>
             <w:r>
               <w:rPr>
@@ -1149,7 +1138,7 @@
                 <w:noProof/>
                 <w:webHidden/>
               </w:rPr>
-              <w:instrText xml:space="preserve"> PAGEREF _Toc175381391 \h </w:instrText>
+              <w:instrText xml:space="preserve"> PAGEREF _Toc177630250 \h </w:instrText>
             </w:r>
             <w:r>
               <w:rPr>
@@ -1193,7 +1182,7 @@
               <w:lang w:eastAsia="en-IN"/>
             </w:rPr>
           </w:pPr>
-          <w:hyperlink w:anchor="_Toc175381392" w:history="1">
+          <w:hyperlink w:anchor="_Toc177630251" w:history="1">
             <w:r>
               <w:rPr>
                 <w:rStyle w:val="Hyperlink"/>
@@ -1203,7 +1192,7 @@
                 <w:noProof/>
                 <w:lang w:eastAsia="en-IN"/>
               </w:rPr>
-              <w:t>2.8</w:t>
+              <w:t>2.6</w:t>
             </w:r>
             <w:r>
               <w:rPr>
@@ -1243,7 +1232,7 @@
                 <w:noProof/>
                 <w:webHidden/>
               </w:rPr>
-              <w:instrText xml:space="preserve"> PAGEREF _Toc175381392 \h </w:instrText>
+              <w:instrText xml:space="preserve"> PAGEREF _Toc177630251 \h </w:instrText>
             </w:r>
             <w:r>
               <w:rPr>
@@ -1278,7 +1267,7 @@
           <w:pPr>
             <w:pStyle w:val="TOC3"/>
             <w:tabs>
-              <w:tab w:val="left" w:pos="1320"/>
+              <w:tab w:val="left" w:pos="1100"/>
               <w:tab w:val="right" w:leader="dot" w:pos="8296"/>
             </w:tabs>
             <w:rPr>
@@ -1287,7 +1276,7 @@
               <w:lang w:eastAsia="en-IN"/>
             </w:rPr>
           </w:pPr>
-          <w:hyperlink w:anchor="_Toc175381393" w:history="1">
+          <w:hyperlink w:anchor="_Toc177630252" w:history="1">
             <w:r>
               <w:rPr>
                 <w:rStyle w:val="Hyperlink"/>
@@ -1297,7 +1286,7 @@
                 <w:noProof/>
                 <w:lang w:eastAsia="en-IN"/>
               </w:rPr>
-              <w:t>2.8.1</w:t>
+              <w:t>2.7</w:t>
             </w:r>
             <w:r>
               <w:rPr>
@@ -1337,7 +1326,7 @@
                 <w:noProof/>
                 <w:webHidden/>
               </w:rPr>
-              <w:instrText xml:space="preserve"> PAGEREF _Toc175381393 \h </w:instrText>
+              <w:instrText xml:space="preserve"> PAGEREF _Toc177630252 \h </w:instrText>
             </w:r>
             <w:r>
               <w:rPr>
@@ -1372,7 +1361,7 @@
           <w:pPr>
             <w:pStyle w:val="TOC3"/>
             <w:tabs>
-              <w:tab w:val="left" w:pos="1320"/>
+              <w:tab w:val="left" w:pos="1100"/>
               <w:tab w:val="right" w:leader="dot" w:pos="8296"/>
             </w:tabs>
             <w:rPr>
@@ -1381,7 +1370,7 @@
               <w:lang w:eastAsia="en-IN"/>
             </w:rPr>
           </w:pPr>
-          <w:hyperlink w:anchor="_Toc175381394" w:history="1">
+          <w:hyperlink w:anchor="_Toc177630253" w:history="1">
             <w:r>
               <w:rPr>
                 <w:rStyle w:val="Hyperlink"/>
@@ -1391,7 +1380,7 @@
                 <w:noProof/>
                 <w:lang w:eastAsia="en-IN"/>
               </w:rPr>
-              <w:t>2.8.2</w:t>
+              <w:t>2.8</w:t>
             </w:r>
             <w:r>
               <w:rPr>
@@ -1431,7 +1420,7 @@
                 <w:noProof/>
                 <w:webHidden/>
               </w:rPr>
-              <w:instrText xml:space="preserve"> PAGEREF _Toc175381394 \h </w:instrText>
+              <w:instrText xml:space="preserve"> PAGEREF _Toc177630253 \h </w:instrText>
             </w:r>
             <w:r>
               <w:rPr>
@@ -1466,7 +1455,7 @@
           <w:pPr>
             <w:pStyle w:val="TOC3"/>
             <w:tabs>
-              <w:tab w:val="left" w:pos="1320"/>
+              <w:tab w:val="left" w:pos="1100"/>
               <w:tab w:val="right" w:leader="dot" w:pos="8296"/>
             </w:tabs>
             <w:rPr>
@@ -1475,7 +1464,7 @@
               <w:lang w:eastAsia="en-IN"/>
             </w:rPr>
           </w:pPr>
-          <w:hyperlink w:anchor="_Toc175381395" w:history="1">
+          <w:hyperlink w:anchor="_Toc177630254" w:history="1">
             <w:r>
               <w:rPr>
                 <w:rStyle w:val="Hyperlink"/>
@@ -1485,7 +1474,7 @@
                 <w:noProof/>
                 <w:lang w:eastAsia="en-IN"/>
               </w:rPr>
-              <w:t>2.8.3</w:t>
+              <w:t>2.9</w:t>
             </w:r>
             <w:r>
               <w:rPr>
@@ -1525,7 +1514,7 @@
                 <w:noProof/>
                 <w:webHidden/>
               </w:rPr>
-              <w:instrText xml:space="preserve"> PAGEREF _Toc175381395 \h </w:instrText>
+              <w:instrText xml:space="preserve"> PAGEREF _Toc177630254 \h </w:instrText>
             </w:r>
             <w:r>
               <w:rPr>
@@ -1546,6 +1535,179 @@
                 <w:webHidden/>
               </w:rPr>
               <w:t>6</w:t>
+            </w:r>
+            <w:r>
+              <w:rPr>
+                <w:noProof/>
+                <w:webHidden/>
+              </w:rPr>
+              <w:fldChar w:fldCharType="end"/>
+            </w:r>
+          </w:hyperlink>
+        </w:p>
+        <w:p>
+          <w:pPr>
+            <w:pStyle w:val="TOC1"/>
+            <w:tabs>
+              <w:tab w:val="left" w:pos="440"/>
+              <w:tab w:val="right" w:leader="dot" w:pos="8296"/>
+            </w:tabs>
+            <w:rPr>
+              <w:rFonts w:eastAsiaTheme="minorEastAsia"/>
+              <w:noProof/>
+              <w:lang w:eastAsia="en-IN"/>
+            </w:rPr>
+          </w:pPr>
+          <w:hyperlink w:anchor="_Toc177630255" w:history="1">
+            <w:r>
+              <w:rPr>
+                <w:rStyle w:val="Hyperlink"/>
+                <w:rFonts w:ascii="Times New Roman" w:eastAsia="Times New Roman" w:hAnsi="Times New Roman" w:cs="Times New Roman"/>
+                <w:noProof/>
+                <w:lang w:eastAsia="en-IN"/>
+              </w:rPr>
+              <w:t>3</w:t>
+            </w:r>
+            <w:r>
+              <w:rPr>
+                <w:rFonts w:eastAsiaTheme="minorEastAsia"/>
+                <w:noProof/>
+                <w:lang w:eastAsia="en-IN"/>
+              </w:rPr>
+              <w:tab/>
+            </w:r>
+            <w:r>
+              <w:rPr>
+                <w:rStyle w:val="Hyperlink"/>
+                <w:rFonts w:ascii="Times New Roman" w:eastAsia="Times New Roman" w:hAnsi="Times New Roman" w:cs="Times New Roman"/>
+                <w:noProof/>
+                <w:lang w:eastAsia="en-IN"/>
+              </w:rPr>
+              <w:t>ER DIAGRAM</w:t>
+            </w:r>
+            <w:r>
+              <w:rPr>
+                <w:noProof/>
+                <w:webHidden/>
+              </w:rPr>
+              <w:tab/>
+            </w:r>
+            <w:r>
+              <w:rPr>
+                <w:noProof/>
+                <w:webHidden/>
+              </w:rPr>
+              <w:fldChar w:fldCharType="begin"/>
+            </w:r>
+            <w:r>
+              <w:rPr>
+                <w:noProof/>
+                <w:webHidden/>
+              </w:rPr>
+              <w:instrText xml:space="preserve"> PAGEREF _Toc177630255 \h </w:instrText>
+            </w:r>
+            <w:r>
+              <w:rPr>
+                <w:noProof/>
+                <w:webHidden/>
+              </w:rPr>
+            </w:r>
+            <w:r>
+              <w:rPr>
+                <w:noProof/>
+                <w:webHidden/>
+              </w:rPr>
+              <w:fldChar w:fldCharType="separate"/>
+            </w:r>
+            <w:r>
+              <w:rPr>
+                <w:noProof/>
+                <w:webHidden/>
+              </w:rPr>
+              <w:t>7</w:t>
+            </w:r>
+            <w:r>
+              <w:rPr>
+                <w:noProof/>
+                <w:webHidden/>
+              </w:rPr>
+              <w:fldChar w:fldCharType="end"/>
+            </w:r>
+          </w:hyperlink>
+        </w:p>
+        <w:p>
+          <w:pPr>
+            <w:pStyle w:val="TOC1"/>
+            <w:tabs>
+              <w:tab w:val="right" w:leader="dot" w:pos="8296"/>
+            </w:tabs>
+            <w:rPr>
+              <w:rFonts w:eastAsiaTheme="minorEastAsia"/>
+              <w:noProof/>
+              <w:lang w:eastAsia="en-IN"/>
+            </w:rPr>
+          </w:pPr>
+          <w:hyperlink w:anchor="_Toc177630256" w:history="1">
+            <w:r>
+              <w:rPr>
+                <w:rStyle w:val="Hyperlink"/>
+                <w:rFonts w:ascii="Times New Roman" w:hAnsi="Times New Roman" w:cs="Times New Roman"/>
+                <w:noProof/>
+                <w:lang w:eastAsia="en-IN"/>
+              </w:rPr>
+              <w:t>4</w:t>
+            </w:r>
+            <w:r>
+              <w:rPr>
+                <w:rStyle w:val="Hyperlink"/>
+                <w:rFonts w:ascii="Times New Roman" w:eastAsia="Times New Roman" w:hAnsi="Times New Roman" w:cs="Times New Roman"/>
+                <w:b/>
+                <w:bCs/>
+                <w:noProof/>
+                <w:lang w:eastAsia="en-IN"/>
+              </w:rPr>
+              <w:t>. Data Flow Diagram</w:t>
+            </w:r>
+            <w:r>
+              <w:rPr>
+                <w:noProof/>
+                <w:webHidden/>
+              </w:rPr>
+              <w:tab/>
+            </w:r>
+            <w:r>
+              <w:rPr>
+                <w:noProof/>
+                <w:webHidden/>
+              </w:rPr>
+              <w:fldChar w:fldCharType="begin"/>
+            </w:r>
+            <w:r>
+              <w:rPr>
+                <w:noProof/>
+                <w:webHidden/>
+              </w:rPr>
+              <w:instrText xml:space="preserve"> PAGEREF _Toc177630256 \h </w:instrText>
+            </w:r>
+            <w:r>
+              <w:rPr>
+                <w:noProof/>
+                <w:webHidden/>
+              </w:rPr>
+            </w:r>
+            <w:r>
+              <w:rPr>
+                <w:noProof/>
+                <w:webHidden/>
+              </w:rPr>
+              <w:fldChar w:fldCharType="separate"/>
+            </w:r>
+            <w:r>
+              <w:rPr>
+                <w:noProof/>
+                <w:webHidden/>
+              </w:rPr>
+              <w:t>8</w:t>
             </w:r>
             <w:r>
               <w:rPr>
@@ -1610,7 +1772,7 @@
           <w:lang w:eastAsia="en-IN"/>
         </w:rPr>
       </w:pPr>
-      <w:bookmarkStart w:id="0" w:name="_Toc175381377"/>
+      <w:bookmarkStart w:id="0" w:name="_Toc177630238"/>
       <w:r>
         <w:rPr>
           <w:rFonts w:ascii="Times New Roman" w:eastAsia="Times New Roman" w:hAnsi="Times New Roman" w:cs="Times New Roman"/>
@@ -1642,7 +1804,6 @@
           <w:szCs w:val="24"/>
         </w:rPr>
       </w:pPr>
-      <w:proofErr w:type="spellStart"/>
       <w:r>
         <w:rPr>
           <w:rFonts w:ascii="Times New Roman" w:hAnsi="Times New Roman" w:cs="Times New Roman"/>
@@ -1651,7 +1812,6 @@
         </w:rPr>
         <w:t>CampTrek</w:t>
       </w:r>
-      <w:proofErr w:type="spellEnd"/>
       <w:r>
         <w:rPr>
           <w:rFonts w:ascii="Times New Roman" w:hAnsi="Times New Roman" w:cs="Times New Roman"/>
@@ -1696,27 +1856,7 @@
           <w:szCs w:val="24"/>
           <w:u w:val="single"/>
         </w:rPr>
-        <w:t xml:space="preserve">Key Words: Advanced Web technology, JavaScript, NoSQL, Mongoose, </w:t>
-      </w:r>
-      <w:proofErr w:type="spellStart"/>
-      <w:r>
-        <w:rPr>
-          <w:rFonts w:ascii="Times New Roman" w:hAnsi="Times New Roman" w:cs="Times New Roman"/>
-          <w:sz w:val="24"/>
-          <w:szCs w:val="24"/>
-          <w:u w:val="single"/>
-        </w:rPr>
-        <w:t>ExpressJS</w:t>
-      </w:r>
-      <w:proofErr w:type="spellEnd"/>
-      <w:r>
-        <w:rPr>
-          <w:rFonts w:ascii="Times New Roman" w:hAnsi="Times New Roman" w:cs="Times New Roman"/>
-          <w:sz w:val="24"/>
-          <w:szCs w:val="24"/>
-          <w:u w:val="single"/>
-        </w:rPr>
-        <w:t>.</w:t>
+        <w:t>Key Words: Advanced Web technology, JavaScript, NoSQL, Mongoose, ExpressJS.</w:t>
       </w:r>
     </w:p>
     <w:p>
@@ -1924,7 +2064,7 @@
           <w:lang w:eastAsia="en-IN"/>
         </w:rPr>
       </w:pPr>
-      <w:bookmarkStart w:id="1" w:name="_Toc175381378"/>
+      <w:bookmarkStart w:id="1" w:name="_Toc177630239"/>
       <w:r>
         <w:rPr>
           <w:rFonts w:ascii="Times New Roman" w:eastAsia="Times New Roman" w:hAnsi="Times New Roman" w:cs="Times New Roman"/>
@@ -2005,7 +2145,7 @@
         <w:pStyle w:val="Heading2"/>
         <w:numPr>
           <w:ilvl w:val="1"/>
-          <w:numId w:val="4"/>
+          <w:numId w:val="2"/>
         </w:numPr>
         <w:spacing w:line="360" w:lineRule="auto"/>
         <w:rPr>
@@ -2018,7 +2158,7 @@
           <w:lang w:eastAsia="en-IN"/>
         </w:rPr>
       </w:pPr>
-      <w:bookmarkStart w:id="2" w:name="_Toc175381379"/>
+      <w:bookmarkStart w:id="2" w:name="_Toc177630240"/>
       <w:r>
         <w:rPr>
           <w:rFonts w:ascii="Times New Roman" w:eastAsia="Times New Roman" w:hAnsi="Times New Roman" w:cs="Times New Roman"/>
@@ -2045,7 +2185,6 @@
           <w:lang w:eastAsia="en-IN"/>
         </w:rPr>
       </w:pPr>
-      <w:proofErr w:type="spellStart"/>
       <w:r>
         <w:rPr>
           <w:rFonts w:ascii="Times New Roman" w:hAnsi="Times New Roman" w:cs="Times New Roman"/>
@@ -2054,7 +2193,6 @@
         </w:rPr>
         <w:t>CampTrek</w:t>
       </w:r>
-      <w:proofErr w:type="spellEnd"/>
       <w:r>
         <w:rPr>
           <w:rFonts w:ascii="Times New Roman" w:hAnsi="Times New Roman" w:cs="Times New Roman"/>
@@ -2077,7 +2215,7 @@
         <w:pStyle w:val="Heading2"/>
         <w:numPr>
           <w:ilvl w:val="1"/>
-          <w:numId w:val="4"/>
+          <w:numId w:val="2"/>
         </w:numPr>
         <w:spacing w:line="360" w:lineRule="auto"/>
         <w:rPr>
@@ -2090,7 +2228,7 @@
           <w:lang w:eastAsia="en-IN"/>
         </w:rPr>
       </w:pPr>
-      <w:bookmarkStart w:id="3" w:name="_Toc175381380"/>
+      <w:bookmarkStart w:id="3" w:name="_Toc177630241"/>
       <w:r>
         <w:rPr>
           <w:rFonts w:ascii="Times New Roman" w:eastAsia="Times New Roman" w:hAnsi="Times New Roman" w:cs="Times New Roman"/>
@@ -2309,7 +2447,7 @@
         <w:pStyle w:val="Heading2"/>
         <w:numPr>
           <w:ilvl w:val="1"/>
-          <w:numId w:val="4"/>
+          <w:numId w:val="2"/>
         </w:numPr>
         <w:spacing w:line="360" w:lineRule="auto"/>
         <w:rPr>
@@ -2322,7 +2460,7 @@
           <w:lang w:eastAsia="en-IN"/>
         </w:rPr>
       </w:pPr>
-      <w:bookmarkStart w:id="4" w:name="_Toc175381381"/>
+      <w:bookmarkStart w:id="4" w:name="_Toc177630242"/>
       <w:r>
         <w:rPr>
           <w:rFonts w:ascii="Times New Roman" w:eastAsia="Times New Roman" w:hAnsi="Times New Roman" w:cs="Times New Roman"/>
@@ -2382,7 +2520,6 @@
         </w:rPr>
         <w:t xml:space="preserve"> </w:t>
       </w:r>
-      <w:proofErr w:type="spellStart"/>
       <w:r>
         <w:rPr>
           <w:rFonts w:ascii="Times New Roman" w:eastAsia="Times New Roman" w:hAnsi="Times New Roman" w:cs="Times New Roman"/>
@@ -2393,20 +2530,7 @@
           <w:szCs w:val="24"/>
           <w:lang w:eastAsia="en-IN"/>
         </w:rPr>
-        <w:t>CampTrek</w:t>
-      </w:r>
-      <w:proofErr w:type="spellEnd"/>
-      <w:r>
-        <w:rPr>
-          <w:rFonts w:ascii="Times New Roman" w:eastAsia="Times New Roman" w:hAnsi="Times New Roman" w:cs="Times New Roman"/>
-          <w:i/>
-          <w:iCs/>
-          <w:color w:val="000000"/>
-          <w:sz w:val="24"/>
-          <w:szCs w:val="24"/>
-          <w:lang w:eastAsia="en-IN"/>
-        </w:rPr>
-        <w:t xml:space="preserve"> </w:t>
+        <w:t xml:space="preserve">CampTrek </w:t>
       </w:r>
       <w:r>
         <w:rPr>
@@ -2488,7 +2612,7 @@
         <w:pStyle w:val="Heading2"/>
         <w:numPr>
           <w:ilvl w:val="1"/>
-          <w:numId w:val="4"/>
+          <w:numId w:val="2"/>
         </w:numPr>
         <w:spacing w:line="360" w:lineRule="auto"/>
         <w:rPr>
@@ -2501,7 +2625,7 @@
           <w:lang w:eastAsia="en-IN"/>
         </w:rPr>
       </w:pPr>
-      <w:bookmarkStart w:id="5" w:name="_Toc175381382"/>
+      <w:bookmarkStart w:id="5" w:name="_Toc177630243"/>
       <w:r>
         <w:rPr>
           <w:rFonts w:ascii="Times New Roman" w:eastAsia="Times New Roman" w:hAnsi="Times New Roman" w:cs="Times New Roman"/>
@@ -2528,7 +2652,6 @@
           <w:lang w:eastAsia="en-IN"/>
         </w:rPr>
       </w:pPr>
-      <w:proofErr w:type="spellStart"/>
       <w:r>
         <w:rPr>
           <w:rFonts w:ascii="Times New Roman" w:eastAsia="Times New Roman" w:hAnsi="Times New Roman" w:cs="Times New Roman"/>
@@ -2539,7 +2662,6 @@
         </w:rPr>
         <w:t>CampTrek</w:t>
       </w:r>
-      <w:proofErr w:type="spellEnd"/>
       <w:r>
         <w:rPr>
           <w:rFonts w:ascii="Times New Roman" w:eastAsia="Times New Roman" w:hAnsi="Times New Roman" w:cs="Times New Roman"/>
@@ -2606,9 +2728,11 @@
         <w:contextualSpacing w:val="0"/>
         <w:outlineLvl w:val="2"/>
         <w:rPr>
-          <w:rFonts w:asciiTheme="majorHAnsi" w:eastAsia="Times New Roman" w:hAnsiTheme="majorHAnsi" w:cstheme="majorBidi"/>
+          <w:rFonts w:ascii="Times New Roman" w:eastAsia="Times New Roman" w:hAnsi="Times New Roman" w:cs="Times New Roman"/>
+          <w:b/>
+          <w:bCs/>
           <w:vanish/>
-          <w:color w:val="1F3763" w:themeColor="accent1" w:themeShade="7F"/>
+          <w:color w:val="000000" w:themeColor="text1"/>
           <w:sz w:val="24"/>
           <w:szCs w:val="24"/>
           <w:lang w:eastAsia="en-IN"/>
@@ -2626,6 +2750,10 @@
       <w:bookmarkStart w:id="15" w:name="_Toc175380061"/>
       <w:bookmarkStart w:id="16" w:name="_Toc175380230"/>
       <w:bookmarkStart w:id="17" w:name="_Toc175381383"/>
+      <w:bookmarkStart w:id="18" w:name="_Toc177629674"/>
+      <w:bookmarkStart w:id="19" w:name="_Toc177629705"/>
+      <w:bookmarkStart w:id="20" w:name="_Toc177630214"/>
+      <w:bookmarkStart w:id="21" w:name="_Toc177630244"/>
       <w:bookmarkEnd w:id="6"/>
       <w:bookmarkEnd w:id="7"/>
       <w:bookmarkEnd w:id="8"/>
@@ -2638,6 +2766,10 @@
       <w:bookmarkEnd w:id="15"/>
       <w:bookmarkEnd w:id="16"/>
       <w:bookmarkEnd w:id="17"/>
+      <w:bookmarkEnd w:id="18"/>
+      <w:bookmarkEnd w:id="19"/>
+      <w:bookmarkEnd w:id="20"/>
+      <w:bookmarkEnd w:id="21"/>
     </w:p>
     <w:p>
       <w:pPr>
@@ -2652,38 +2784,20 @@
         <w:contextualSpacing w:val="0"/>
         <w:outlineLvl w:val="2"/>
         <w:rPr>
-          <w:rFonts w:asciiTheme="majorHAnsi" w:eastAsia="Times New Roman" w:hAnsiTheme="majorHAnsi" w:cstheme="majorBidi"/>
+          <w:rFonts w:ascii="Times New Roman" w:eastAsia="Times New Roman" w:hAnsi="Times New Roman" w:cs="Times New Roman"/>
+          <w:b/>
+          <w:bCs/>
           <w:vanish/>
-          <w:color w:val="1F3763" w:themeColor="accent1" w:themeShade="7F"/>
-          <w:sz w:val="24"/>
-          <w:szCs w:val="24"/>
-          <w:lang w:eastAsia="en-IN"/>
-        </w:rPr>
-      </w:pPr>
-      <w:bookmarkStart w:id="18" w:name="_Toc59192791"/>
-      <w:bookmarkStart w:id="19" w:name="_Toc59192827"/>
-      <w:bookmarkStart w:id="20" w:name="_Toc60675714"/>
-      <w:bookmarkStart w:id="21" w:name="_Toc60769977"/>
-      <w:bookmarkStart w:id="22" w:name="_Toc61618720"/>
-      <w:bookmarkStart w:id="23" w:name="_Toc61618802"/>
-      <w:bookmarkStart w:id="24" w:name="_Toc61621107"/>
-      <w:bookmarkStart w:id="25" w:name="_Toc61621260"/>
-      <w:bookmarkStart w:id="26" w:name="_Toc61625598"/>
-      <w:bookmarkStart w:id="27" w:name="_Toc175380062"/>
-      <w:bookmarkStart w:id="28" w:name="_Toc175380231"/>
-      <w:bookmarkStart w:id="29" w:name="_Toc175381384"/>
-      <w:bookmarkEnd w:id="18"/>
-      <w:bookmarkEnd w:id="19"/>
-      <w:bookmarkEnd w:id="20"/>
-      <w:bookmarkEnd w:id="21"/>
+          <w:color w:val="000000" w:themeColor="text1"/>
+          <w:sz w:val="24"/>
+          <w:szCs w:val="24"/>
+          <w:lang w:eastAsia="en-IN"/>
+        </w:rPr>
+      </w:pPr>
+      <w:bookmarkStart w:id="22" w:name="_Toc177630215"/>
+      <w:bookmarkStart w:id="23" w:name="_Toc177630245"/>
       <w:bookmarkEnd w:id="22"/>
       <w:bookmarkEnd w:id="23"/>
-      <w:bookmarkEnd w:id="24"/>
-      <w:bookmarkEnd w:id="25"/>
-      <w:bookmarkEnd w:id="26"/>
-      <w:bookmarkEnd w:id="27"/>
-      <w:bookmarkEnd w:id="28"/>
-      <w:bookmarkEnd w:id="29"/>
     </w:p>
     <w:p>
       <w:pPr>
@@ -2698,38 +2812,20 @@
         <w:contextualSpacing w:val="0"/>
         <w:outlineLvl w:val="2"/>
         <w:rPr>
-          <w:rFonts w:asciiTheme="majorHAnsi" w:eastAsia="Times New Roman" w:hAnsiTheme="majorHAnsi" w:cstheme="majorBidi"/>
+          <w:rFonts w:ascii="Times New Roman" w:eastAsia="Times New Roman" w:hAnsi="Times New Roman" w:cs="Times New Roman"/>
+          <w:b/>
+          <w:bCs/>
           <w:vanish/>
-          <w:color w:val="1F3763" w:themeColor="accent1" w:themeShade="7F"/>
-          <w:sz w:val="24"/>
-          <w:szCs w:val="24"/>
-          <w:lang w:eastAsia="en-IN"/>
-        </w:rPr>
-      </w:pPr>
-      <w:bookmarkStart w:id="30" w:name="_Toc59192792"/>
-      <w:bookmarkStart w:id="31" w:name="_Toc59192828"/>
-      <w:bookmarkStart w:id="32" w:name="_Toc60675715"/>
-      <w:bookmarkStart w:id="33" w:name="_Toc60769978"/>
-      <w:bookmarkStart w:id="34" w:name="_Toc61618721"/>
-      <w:bookmarkStart w:id="35" w:name="_Toc61618803"/>
-      <w:bookmarkStart w:id="36" w:name="_Toc61621108"/>
-      <w:bookmarkStart w:id="37" w:name="_Toc61621261"/>
-      <w:bookmarkStart w:id="38" w:name="_Toc61625599"/>
-      <w:bookmarkStart w:id="39" w:name="_Toc175380063"/>
-      <w:bookmarkStart w:id="40" w:name="_Toc175380232"/>
-      <w:bookmarkStart w:id="41" w:name="_Toc175381385"/>
-      <w:bookmarkEnd w:id="30"/>
-      <w:bookmarkEnd w:id="31"/>
-      <w:bookmarkEnd w:id="32"/>
-      <w:bookmarkEnd w:id="33"/>
-      <w:bookmarkEnd w:id="34"/>
-      <w:bookmarkEnd w:id="35"/>
-      <w:bookmarkEnd w:id="36"/>
-      <w:bookmarkEnd w:id="37"/>
-      <w:bookmarkEnd w:id="38"/>
-      <w:bookmarkEnd w:id="39"/>
-      <w:bookmarkEnd w:id="40"/>
-      <w:bookmarkEnd w:id="41"/>
+          <w:color w:val="000000" w:themeColor="text1"/>
+          <w:sz w:val="24"/>
+          <w:szCs w:val="24"/>
+          <w:lang w:eastAsia="en-IN"/>
+        </w:rPr>
+      </w:pPr>
+      <w:bookmarkStart w:id="24" w:name="_Toc177630216"/>
+      <w:bookmarkStart w:id="25" w:name="_Toc177630246"/>
+      <w:bookmarkEnd w:id="24"/>
+      <w:bookmarkEnd w:id="25"/>
     </w:p>
     <w:p>
       <w:pPr>
@@ -2744,38 +2840,20 @@
         <w:contextualSpacing w:val="0"/>
         <w:outlineLvl w:val="2"/>
         <w:rPr>
-          <w:rFonts w:asciiTheme="majorHAnsi" w:eastAsia="Times New Roman" w:hAnsiTheme="majorHAnsi" w:cstheme="majorBidi"/>
+          <w:rFonts w:ascii="Times New Roman" w:eastAsia="Times New Roman" w:hAnsi="Times New Roman" w:cs="Times New Roman"/>
+          <w:b/>
+          <w:bCs/>
           <w:vanish/>
-          <w:color w:val="1F3763" w:themeColor="accent1" w:themeShade="7F"/>
-          <w:sz w:val="24"/>
-          <w:szCs w:val="24"/>
-          <w:lang w:eastAsia="en-IN"/>
-        </w:rPr>
-      </w:pPr>
-      <w:bookmarkStart w:id="42" w:name="_Toc59192793"/>
-      <w:bookmarkStart w:id="43" w:name="_Toc59192829"/>
-      <w:bookmarkStart w:id="44" w:name="_Toc60675716"/>
-      <w:bookmarkStart w:id="45" w:name="_Toc60769979"/>
-      <w:bookmarkStart w:id="46" w:name="_Toc61618722"/>
-      <w:bookmarkStart w:id="47" w:name="_Toc61618804"/>
-      <w:bookmarkStart w:id="48" w:name="_Toc61621109"/>
-      <w:bookmarkStart w:id="49" w:name="_Toc61621262"/>
-      <w:bookmarkStart w:id="50" w:name="_Toc61625600"/>
-      <w:bookmarkStart w:id="51" w:name="_Toc175380064"/>
-      <w:bookmarkStart w:id="52" w:name="_Toc175380233"/>
-      <w:bookmarkStart w:id="53" w:name="_Toc175381386"/>
-      <w:bookmarkEnd w:id="42"/>
-      <w:bookmarkEnd w:id="43"/>
-      <w:bookmarkEnd w:id="44"/>
-      <w:bookmarkEnd w:id="45"/>
-      <w:bookmarkEnd w:id="46"/>
-      <w:bookmarkEnd w:id="47"/>
-      <w:bookmarkEnd w:id="48"/>
-      <w:bookmarkEnd w:id="49"/>
-      <w:bookmarkEnd w:id="50"/>
-      <w:bookmarkEnd w:id="51"/>
-      <w:bookmarkEnd w:id="52"/>
-      <w:bookmarkEnd w:id="53"/>
+          <w:color w:val="000000" w:themeColor="text1"/>
+          <w:sz w:val="24"/>
+          <w:szCs w:val="24"/>
+          <w:lang w:eastAsia="en-IN"/>
+        </w:rPr>
+      </w:pPr>
+      <w:bookmarkStart w:id="26" w:name="_Toc177630217"/>
+      <w:bookmarkStart w:id="27" w:name="_Toc177630247"/>
+      <w:bookmarkEnd w:id="26"/>
+      <w:bookmarkEnd w:id="27"/>
     </w:p>
     <w:p>
       <w:pPr>
@@ -2790,38 +2868,20 @@
         <w:contextualSpacing w:val="0"/>
         <w:outlineLvl w:val="2"/>
         <w:rPr>
-          <w:rFonts w:asciiTheme="majorHAnsi" w:eastAsia="Times New Roman" w:hAnsiTheme="majorHAnsi" w:cstheme="majorBidi"/>
+          <w:rFonts w:ascii="Times New Roman" w:eastAsia="Times New Roman" w:hAnsi="Times New Roman" w:cs="Times New Roman"/>
+          <w:b/>
+          <w:bCs/>
           <w:vanish/>
-          <w:color w:val="1F3763" w:themeColor="accent1" w:themeShade="7F"/>
-          <w:sz w:val="24"/>
-          <w:szCs w:val="24"/>
-          <w:lang w:eastAsia="en-IN"/>
-        </w:rPr>
-      </w:pPr>
-      <w:bookmarkStart w:id="54" w:name="_Toc59192794"/>
-      <w:bookmarkStart w:id="55" w:name="_Toc59192830"/>
-      <w:bookmarkStart w:id="56" w:name="_Toc60675717"/>
-      <w:bookmarkStart w:id="57" w:name="_Toc60769980"/>
-      <w:bookmarkStart w:id="58" w:name="_Toc61618723"/>
-      <w:bookmarkStart w:id="59" w:name="_Toc61618805"/>
-      <w:bookmarkStart w:id="60" w:name="_Toc61621110"/>
-      <w:bookmarkStart w:id="61" w:name="_Toc61621263"/>
-      <w:bookmarkStart w:id="62" w:name="_Toc61625601"/>
-      <w:bookmarkStart w:id="63" w:name="_Toc175380065"/>
-      <w:bookmarkStart w:id="64" w:name="_Toc175380234"/>
-      <w:bookmarkStart w:id="65" w:name="_Toc175381387"/>
-      <w:bookmarkEnd w:id="54"/>
-      <w:bookmarkEnd w:id="55"/>
-      <w:bookmarkEnd w:id="56"/>
-      <w:bookmarkEnd w:id="57"/>
-      <w:bookmarkEnd w:id="58"/>
-      <w:bookmarkEnd w:id="59"/>
-      <w:bookmarkEnd w:id="60"/>
-      <w:bookmarkEnd w:id="61"/>
-      <w:bookmarkEnd w:id="62"/>
-      <w:bookmarkEnd w:id="63"/>
-      <w:bookmarkEnd w:id="64"/>
-      <w:bookmarkEnd w:id="65"/>
+          <w:color w:val="000000" w:themeColor="text1"/>
+          <w:sz w:val="24"/>
+          <w:szCs w:val="24"/>
+          <w:lang w:eastAsia="en-IN"/>
+        </w:rPr>
+      </w:pPr>
+      <w:bookmarkStart w:id="28" w:name="_Toc177630218"/>
+      <w:bookmarkStart w:id="29" w:name="_Toc177630248"/>
+      <w:bookmarkEnd w:id="28"/>
+      <w:bookmarkEnd w:id="29"/>
     </w:p>
     <w:p>
       <w:pPr>
@@ -2836,130 +2896,20 @@
         <w:contextualSpacing w:val="0"/>
         <w:outlineLvl w:val="2"/>
         <w:rPr>
-          <w:rFonts w:asciiTheme="majorHAnsi" w:eastAsia="Times New Roman" w:hAnsiTheme="majorHAnsi" w:cstheme="majorBidi"/>
+          <w:rFonts w:ascii="Times New Roman" w:eastAsia="Times New Roman" w:hAnsi="Times New Roman" w:cs="Times New Roman"/>
+          <w:b/>
+          <w:bCs/>
           <w:vanish/>
-          <w:color w:val="1F3763" w:themeColor="accent1" w:themeShade="7F"/>
-          <w:sz w:val="24"/>
-          <w:szCs w:val="24"/>
-          <w:lang w:eastAsia="en-IN"/>
-        </w:rPr>
-      </w:pPr>
-      <w:bookmarkStart w:id="66" w:name="_Toc59192795"/>
-      <w:bookmarkStart w:id="67" w:name="_Toc59192831"/>
-      <w:bookmarkStart w:id="68" w:name="_Toc60675718"/>
-      <w:bookmarkStart w:id="69" w:name="_Toc60769981"/>
-      <w:bookmarkStart w:id="70" w:name="_Toc61618724"/>
-      <w:bookmarkStart w:id="71" w:name="_Toc61618806"/>
-      <w:bookmarkStart w:id="72" w:name="_Toc61621111"/>
-      <w:bookmarkStart w:id="73" w:name="_Toc61621264"/>
-      <w:bookmarkStart w:id="74" w:name="_Toc61625602"/>
-      <w:bookmarkStart w:id="75" w:name="_Toc175380066"/>
-      <w:bookmarkStart w:id="76" w:name="_Toc175380235"/>
-      <w:bookmarkStart w:id="77" w:name="_Toc175381388"/>
-      <w:bookmarkEnd w:id="66"/>
-      <w:bookmarkEnd w:id="67"/>
-      <w:bookmarkEnd w:id="68"/>
-      <w:bookmarkEnd w:id="69"/>
-      <w:bookmarkEnd w:id="70"/>
-      <w:bookmarkEnd w:id="71"/>
-      <w:bookmarkEnd w:id="72"/>
-      <w:bookmarkEnd w:id="73"/>
-      <w:bookmarkEnd w:id="74"/>
-      <w:bookmarkEnd w:id="75"/>
-      <w:bookmarkEnd w:id="76"/>
-      <w:bookmarkEnd w:id="77"/>
-    </w:p>
-    <w:p>
-      <w:pPr>
-        <w:pStyle w:val="ListParagraph"/>
-        <w:keepNext/>
-        <w:keepLines/>
-        <w:numPr>
-          <w:ilvl w:val="1"/>
-          <w:numId w:val="9"/>
-        </w:numPr>
-        <w:spacing w:before="40" w:after="0"/>
-        <w:contextualSpacing w:val="0"/>
-        <w:outlineLvl w:val="2"/>
-        <w:rPr>
-          <w:rFonts w:asciiTheme="majorHAnsi" w:eastAsia="Times New Roman" w:hAnsiTheme="majorHAnsi" w:cstheme="majorBidi"/>
-          <w:vanish/>
-          <w:color w:val="1F3763" w:themeColor="accent1" w:themeShade="7F"/>
-          <w:sz w:val="24"/>
-          <w:szCs w:val="24"/>
-          <w:lang w:eastAsia="en-IN"/>
-        </w:rPr>
-      </w:pPr>
-      <w:bookmarkStart w:id="78" w:name="_Toc59192796"/>
-      <w:bookmarkStart w:id="79" w:name="_Toc59192832"/>
-      <w:bookmarkStart w:id="80" w:name="_Toc60675719"/>
-      <w:bookmarkStart w:id="81" w:name="_Toc60769982"/>
-      <w:bookmarkStart w:id="82" w:name="_Toc61618725"/>
-      <w:bookmarkStart w:id="83" w:name="_Toc61618807"/>
-      <w:bookmarkStart w:id="84" w:name="_Toc61621112"/>
-      <w:bookmarkStart w:id="85" w:name="_Toc61621265"/>
-      <w:bookmarkStart w:id="86" w:name="_Toc61625603"/>
-      <w:bookmarkStart w:id="87" w:name="_Toc175380067"/>
-      <w:bookmarkStart w:id="88" w:name="_Toc175380236"/>
-      <w:bookmarkStart w:id="89" w:name="_Toc175381389"/>
-      <w:bookmarkEnd w:id="78"/>
-      <w:bookmarkEnd w:id="79"/>
-      <w:bookmarkEnd w:id="80"/>
-      <w:bookmarkEnd w:id="81"/>
-      <w:bookmarkEnd w:id="82"/>
-      <w:bookmarkEnd w:id="83"/>
-      <w:bookmarkEnd w:id="84"/>
-      <w:bookmarkEnd w:id="85"/>
-      <w:bookmarkEnd w:id="86"/>
-      <w:bookmarkEnd w:id="87"/>
-      <w:bookmarkEnd w:id="88"/>
-      <w:bookmarkEnd w:id="89"/>
-    </w:p>
-    <w:p>
-      <w:pPr>
-        <w:pStyle w:val="ListParagraph"/>
-        <w:keepNext/>
-        <w:keepLines/>
-        <w:numPr>
-          <w:ilvl w:val="1"/>
-          <w:numId w:val="9"/>
-        </w:numPr>
-        <w:spacing w:before="40" w:after="0"/>
-        <w:contextualSpacing w:val="0"/>
-        <w:outlineLvl w:val="2"/>
-        <w:rPr>
-          <w:rFonts w:asciiTheme="majorHAnsi" w:eastAsia="Times New Roman" w:hAnsiTheme="majorHAnsi" w:cstheme="majorBidi"/>
-          <w:vanish/>
-          <w:color w:val="1F3763" w:themeColor="accent1" w:themeShade="7F"/>
-          <w:sz w:val="24"/>
-          <w:szCs w:val="24"/>
-          <w:lang w:eastAsia="en-IN"/>
-        </w:rPr>
-      </w:pPr>
-      <w:bookmarkStart w:id="90" w:name="_Toc59192797"/>
-      <w:bookmarkStart w:id="91" w:name="_Toc59192833"/>
-      <w:bookmarkStart w:id="92" w:name="_Toc60675720"/>
-      <w:bookmarkStart w:id="93" w:name="_Toc60769983"/>
-      <w:bookmarkStart w:id="94" w:name="_Toc61618726"/>
-      <w:bookmarkStart w:id="95" w:name="_Toc61618808"/>
-      <w:bookmarkStart w:id="96" w:name="_Toc61621113"/>
-      <w:bookmarkStart w:id="97" w:name="_Toc61621266"/>
-      <w:bookmarkStart w:id="98" w:name="_Toc61625604"/>
-      <w:bookmarkStart w:id="99" w:name="_Toc175380068"/>
-      <w:bookmarkStart w:id="100" w:name="_Toc175380237"/>
-      <w:bookmarkStart w:id="101" w:name="_Toc175381390"/>
-      <w:bookmarkEnd w:id="90"/>
-      <w:bookmarkEnd w:id="91"/>
-      <w:bookmarkEnd w:id="92"/>
-      <w:bookmarkEnd w:id="93"/>
-      <w:bookmarkEnd w:id="94"/>
-      <w:bookmarkEnd w:id="95"/>
-      <w:bookmarkEnd w:id="96"/>
-      <w:bookmarkEnd w:id="97"/>
-      <w:bookmarkEnd w:id="98"/>
-      <w:bookmarkEnd w:id="99"/>
-      <w:bookmarkEnd w:id="100"/>
-      <w:bookmarkEnd w:id="101"/>
+          <w:color w:val="000000" w:themeColor="text1"/>
+          <w:sz w:val="24"/>
+          <w:szCs w:val="24"/>
+          <w:lang w:eastAsia="en-IN"/>
+        </w:rPr>
+      </w:pPr>
+      <w:bookmarkStart w:id="30" w:name="_Toc177630219"/>
+      <w:bookmarkStart w:id="31" w:name="_Toc177630249"/>
+      <w:bookmarkEnd w:id="30"/>
+      <w:bookmarkEnd w:id="31"/>
     </w:p>
     <w:p>
       <w:pPr>
@@ -2976,7 +2926,7 @@
           <w:lang w:eastAsia="en-IN"/>
         </w:rPr>
       </w:pPr>
-      <w:bookmarkStart w:id="102" w:name="_Toc175381391"/>
+      <w:bookmarkStart w:id="32" w:name="_Toc177630250"/>
       <w:r>
         <w:rPr>
           <w:rFonts w:ascii="Times New Roman" w:eastAsia="Times New Roman" w:hAnsi="Times New Roman" w:cs="Times New Roman"/>
@@ -2987,7 +2937,7 @@
         </w:rPr>
         <w:t>USER CHARACTERISTICS</w:t>
       </w:r>
-      <w:bookmarkEnd w:id="102"/>
+      <w:bookmarkEnd w:id="32"/>
       <w:r>
         <w:rPr>
           <w:rFonts w:ascii="Times New Roman" w:eastAsia="Times New Roman" w:hAnsi="Times New Roman" w:cs="Times New Roman"/>
@@ -3063,7 +3013,7 @@
           <w:lang w:eastAsia="en-IN"/>
         </w:rPr>
       </w:pPr>
-      <w:bookmarkStart w:id="103" w:name="_Toc175381392"/>
+      <w:bookmarkStart w:id="33" w:name="_Toc177630251"/>
       <w:r>
         <w:rPr>
           <w:rFonts w:ascii="Times New Roman" w:eastAsia="Times New Roman" w:hAnsi="Times New Roman" w:cs="Times New Roman"/>
@@ -3074,7 +3024,7 @@
         </w:rPr>
         <w:t>SOFTWARE AND HARDWARE REQUIREMENTS</w:t>
       </w:r>
-      <w:bookmarkEnd w:id="103"/>
+      <w:bookmarkEnd w:id="33"/>
     </w:p>
     <w:p>
       <w:pPr>
@@ -4253,7 +4203,7 @@
       <w:pPr>
         <w:pStyle w:val="Heading3"/>
         <w:numPr>
-          <w:ilvl w:val="2"/>
+          <w:ilvl w:val="1"/>
           <w:numId w:val="9"/>
         </w:numPr>
         <w:spacing w:line="480" w:lineRule="auto"/>
@@ -4265,7 +4215,7 @@
           <w:lang w:eastAsia="en-IN"/>
         </w:rPr>
       </w:pPr>
-      <w:bookmarkStart w:id="104" w:name="_Toc175381393"/>
+      <w:bookmarkStart w:id="34" w:name="_Toc177630252"/>
       <w:r>
         <w:rPr>
           <w:rFonts w:ascii="Times New Roman" w:eastAsia="Times New Roman" w:hAnsi="Times New Roman" w:cs="Times New Roman"/>
@@ -4276,7 +4226,7 @@
         </w:rPr>
         <w:t>CONSTRAINTS</w:t>
       </w:r>
-      <w:bookmarkEnd w:id="104"/>
+      <w:bookmarkEnd w:id="34"/>
     </w:p>
     <w:p>
       <w:pPr>
@@ -4469,7 +4419,7 @@
       <w:pPr>
         <w:pStyle w:val="Heading3"/>
         <w:numPr>
-          <w:ilvl w:val="2"/>
+          <w:ilvl w:val="1"/>
           <w:numId w:val="9"/>
         </w:numPr>
         <w:spacing w:line="480" w:lineRule="auto"/>
@@ -4481,7 +4431,7 @@
           <w:lang w:eastAsia="en-IN"/>
         </w:rPr>
       </w:pPr>
-      <w:bookmarkStart w:id="105" w:name="_Toc175381394"/>
+      <w:bookmarkStart w:id="35" w:name="_Toc177630253"/>
       <w:r>
         <w:rPr>
           <w:rFonts w:ascii="Times New Roman" w:eastAsia="Times New Roman" w:hAnsi="Times New Roman" w:cs="Times New Roman"/>
@@ -4493,7 +4443,7 @@
         <w:lastRenderedPageBreak/>
         <w:t>FUNCTIONAL REQUIREMENTS</w:t>
       </w:r>
-      <w:bookmarkEnd w:id="105"/>
+      <w:bookmarkEnd w:id="35"/>
     </w:p>
     <w:tbl>
       <w:tblPr>
@@ -5080,7 +5030,7 @@
       <w:pPr>
         <w:pStyle w:val="Heading3"/>
         <w:numPr>
-          <w:ilvl w:val="2"/>
+          <w:ilvl w:val="1"/>
           <w:numId w:val="9"/>
         </w:numPr>
         <w:spacing w:line="600" w:lineRule="auto"/>
@@ -5092,7 +5042,7 @@
           <w:lang w:eastAsia="en-IN"/>
         </w:rPr>
       </w:pPr>
-      <w:bookmarkStart w:id="106" w:name="_Toc175381395"/>
+      <w:bookmarkStart w:id="36" w:name="_Toc177630254"/>
       <w:r>
         <w:rPr>
           <w:rFonts w:ascii="Times New Roman" w:eastAsia="Times New Roman" w:hAnsi="Times New Roman" w:cs="Times New Roman"/>
@@ -5103,7 +5053,7 @@
         </w:rPr>
         <w:t>NON-FUNCTIONAL REQUIREMENTS</w:t>
       </w:r>
-      <w:bookmarkEnd w:id="106"/>
+      <w:bookmarkEnd w:id="36"/>
     </w:p>
     <w:p>
       <w:pPr>
@@ -5126,7 +5076,6 @@
         </w:rPr>
         <w:t xml:space="preserve">Non-Functional requirements of the project </w:t>
       </w:r>
-      <w:proofErr w:type="spellStart"/>
       <w:r>
         <w:rPr>
           <w:rFonts w:ascii="Times New Roman" w:eastAsia="Times New Roman" w:hAnsi="Times New Roman" w:cs="Times New Roman"/>
@@ -5135,9 +5084,8 @@
           <w:szCs w:val="24"/>
           <w:lang w:eastAsia="en-IN"/>
         </w:rPr>
-        <w:t>Camptrek</w:t>
-      </w:r>
-      <w:proofErr w:type="spellEnd"/>
+        <w:t>CampTrek</w:t>
+      </w:r>
       <w:r>
         <w:rPr>
           <w:rFonts w:ascii="Times New Roman" w:eastAsia="Times New Roman" w:hAnsi="Times New Roman" w:cs="Times New Roman"/>
@@ -5469,11 +5417,600 @@
     </w:p>
     <w:p>
       <w:pPr>
-        <w:pStyle w:val="ListParagraph"/>
+        <w:pStyle w:val="Heading1"/>
         <w:numPr>
           <w:ilvl w:val="0"/>
-          <w:numId w:val="10"/>
+          <w:numId w:val="9"/>
         </w:numPr>
+        <w:rPr>
+          <w:rFonts w:ascii="Times New Roman" w:eastAsia="Times New Roman" w:hAnsi="Times New Roman" w:cs="Times New Roman"/>
+          <w:color w:val="000000" w:themeColor="text1"/>
+          <w:sz w:val="28"/>
+          <w:szCs w:val="28"/>
+          <w:lang w:eastAsia="en-IN"/>
+        </w:rPr>
+      </w:pPr>
+      <w:bookmarkStart w:id="37" w:name="_Toc177630255"/>
+      <w:r>
+        <w:rPr>
+          <w:rFonts w:ascii="Times New Roman" w:eastAsia="Times New Roman" w:hAnsi="Times New Roman" w:cs="Times New Roman"/>
+          <w:color w:val="000000" w:themeColor="text1"/>
+          <w:sz w:val="28"/>
+          <w:szCs w:val="28"/>
+          <w:lang w:eastAsia="en-IN"/>
+        </w:rPr>
+        <w:lastRenderedPageBreak/>
+        <w:t>ER DIAGRAM</w:t>
+      </w:r>
+      <w:bookmarkEnd w:id="37"/>
+    </w:p>
+    <w:p>
+      <w:pPr>
+        <w:rPr>
+          <w:lang w:eastAsia="en-IN"/>
+        </w:rPr>
+      </w:pPr>
+    </w:p>
+    <w:p>
+      <w:pPr>
+        <w:rPr>
+          <w:lang w:eastAsia="en-IN"/>
+        </w:rPr>
+      </w:pPr>
+      <w:r>
+        <w:rPr>
+          <w:noProof/>
+          <w:lang w:eastAsia="en-IN"/>
+        </w:rPr>
+        <w:drawing>
+          <wp:anchor distT="0" distB="0" distL="114300" distR="114300" simplePos="0" relativeHeight="251658240" behindDoc="0" locked="0" layoutInCell="1" allowOverlap="1" wp14:anchorId="2815E971" wp14:editId="3BEA4F7E">
+            <wp:simplePos x="0" y="0"/>
+            <wp:positionH relativeFrom="column">
+              <wp:posOffset>0</wp:posOffset>
+            </wp:positionH>
+            <wp:positionV relativeFrom="paragraph">
+              <wp:posOffset>39370</wp:posOffset>
+            </wp:positionV>
+            <wp:extent cx="4372585" cy="5496692"/>
+            <wp:effectExtent l="0" t="0" r="9525" b="8890"/>
+            <wp:wrapThrough wrapText="bothSides">
+              <wp:wrapPolygon edited="0">
+                <wp:start x="0" y="0"/>
+                <wp:lineTo x="0" y="21560"/>
+                <wp:lineTo x="21553" y="21560"/>
+                <wp:lineTo x="21553" y="0"/>
+                <wp:lineTo x="0" y="0"/>
+              </wp:wrapPolygon>
+            </wp:wrapThrough>
+            <wp:docPr id="1" name="Picture 1"/>
+            <wp:cNvGraphicFramePr>
+              <a:graphicFrameLocks xmlns:a="http://schemas.openxmlformats.org/drawingml/2006/main" noChangeAspect="1"/>
+            </wp:cNvGraphicFramePr>
+            <a:graphic xmlns:a="http://schemas.openxmlformats.org/drawingml/2006/main">
+              <a:graphicData uri="http://schemas.openxmlformats.org/drawingml/2006/picture">
+                <pic:pic xmlns:pic="http://schemas.openxmlformats.org/drawingml/2006/picture">
+                  <pic:nvPicPr>
+                    <pic:cNvPr id="1" name=""/>
+                    <pic:cNvPicPr/>
+                  </pic:nvPicPr>
+                  <pic:blipFill>
+                    <a:blip r:embed="rId8">
+                      <a:extLst>
+                        <a:ext uri="{28A0092B-C50C-407E-A947-70E740481C1C}">
+                          <a14:useLocalDpi xmlns:a14="http://schemas.microsoft.com/office/drawing/2010/main" val="0"/>
+                        </a:ext>
+                      </a:extLst>
+                    </a:blip>
+                    <a:stretch>
+                      <a:fillRect/>
+                    </a:stretch>
+                  </pic:blipFill>
+                  <pic:spPr>
+                    <a:xfrm>
+                      <a:off x="0" y="0"/>
+                      <a:ext cx="4372585" cy="5496692"/>
+                    </a:xfrm>
+                    <a:prstGeom prst="rect">
+                      <a:avLst/>
+                    </a:prstGeom>
+                  </pic:spPr>
+                </pic:pic>
+              </a:graphicData>
+            </a:graphic>
+            <wp14:sizeRelH relativeFrom="page">
+              <wp14:pctWidth>0</wp14:pctWidth>
+            </wp14:sizeRelH>
+            <wp14:sizeRelV relativeFrom="page">
+              <wp14:pctHeight>0</wp14:pctHeight>
+            </wp14:sizeRelV>
+          </wp:anchor>
+        </w:drawing>
+      </w:r>
+      <w:r>
+        <w:rPr>
+          <w:lang w:eastAsia="en-IN"/>
+        </w:rPr>
+        <w:br w:type="page"/>
+      </w:r>
+    </w:p>
+    <w:p>
+      <w:pPr>
+        <w:pStyle w:val="Heading1"/>
+        <w:rPr>
+          <w:rFonts w:ascii="Times New Roman" w:eastAsia="Times New Roman" w:hAnsi="Times New Roman" w:cs="Times New Roman"/>
+          <w:b/>
+          <w:bCs/>
+          <w:color w:val="000000" w:themeColor="text1"/>
+          <w:sz w:val="24"/>
+          <w:szCs w:val="24"/>
+          <w:lang w:eastAsia="en-IN"/>
+        </w:rPr>
+      </w:pPr>
+      <w:bookmarkStart w:id="38" w:name="_Toc177630256"/>
+      <w:r>
+        <w:rPr>
+          <w:rFonts w:ascii="Times New Roman" w:hAnsi="Times New Roman" w:cs="Times New Roman"/>
+          <w:color w:val="000000" w:themeColor="text1"/>
+          <w:sz w:val="28"/>
+          <w:szCs w:val="28"/>
+          <w:lang w:eastAsia="en-IN"/>
+        </w:rPr>
+        <w:lastRenderedPageBreak/>
+        <w:t>4</w:t>
+      </w:r>
+      <w:r>
+        <w:rPr>
+          <w:rFonts w:ascii="Times New Roman" w:eastAsia="Times New Roman" w:hAnsi="Times New Roman" w:cs="Times New Roman"/>
+          <w:b/>
+          <w:bCs/>
+          <w:color w:val="000000" w:themeColor="text1"/>
+          <w:sz w:val="24"/>
+          <w:szCs w:val="24"/>
+          <w:lang w:eastAsia="en-IN"/>
+        </w:rPr>
+        <w:t>. Data Flow Diagram</w:t>
+      </w:r>
+      <w:bookmarkEnd w:id="38"/>
+    </w:p>
+    <w:p>
+      <w:pPr>
+        <w:rPr>
+          <w:rFonts w:ascii="Times New Roman" w:eastAsia="Times New Roman" w:hAnsi="Times New Roman" w:cs="Times New Roman"/>
+          <w:b/>
+          <w:bCs/>
+          <w:color w:val="000000" w:themeColor="text1"/>
+          <w:sz w:val="24"/>
+          <w:szCs w:val="24"/>
+          <w:lang w:eastAsia="en-IN"/>
+        </w:rPr>
+      </w:pPr>
+      <w:r>
+        <w:rPr>
+          <w:noProof/>
+        </w:rPr>
+        <mc:AlternateContent>
+          <mc:Choice Requires="wps">
+            <w:drawing>
+              <wp:anchor distT="0" distB="0" distL="114300" distR="114300" simplePos="0" relativeHeight="251664384" behindDoc="0" locked="0" layoutInCell="1" allowOverlap="1" wp14:anchorId="30687C3D" wp14:editId="3B18AECD">
+                <wp:simplePos x="0" y="0"/>
+                <wp:positionH relativeFrom="column">
+                  <wp:posOffset>-150751</wp:posOffset>
+                </wp:positionH>
+                <wp:positionV relativeFrom="paragraph">
+                  <wp:posOffset>7328279</wp:posOffset>
+                </wp:positionV>
+                <wp:extent cx="5274310" cy="635"/>
+                <wp:effectExtent l="0" t="0" r="0" b="0"/>
+                <wp:wrapThrough wrapText="bothSides">
+                  <wp:wrapPolygon edited="0">
+                    <wp:start x="0" y="0"/>
+                    <wp:lineTo x="0" y="21600"/>
+                    <wp:lineTo x="21600" y="21600"/>
+                    <wp:lineTo x="21600" y="0"/>
+                  </wp:wrapPolygon>
+                </wp:wrapThrough>
+                <wp:docPr id="5" name="Text Box 5"/>
+                <wp:cNvGraphicFramePr/>
+                <a:graphic xmlns:a="http://schemas.openxmlformats.org/drawingml/2006/main">
+                  <a:graphicData uri="http://schemas.microsoft.com/office/word/2010/wordprocessingShape">
+                    <wps:wsp>
+                      <wps:cNvSpPr txBox="1"/>
+                      <wps:spPr>
+                        <a:xfrm>
+                          <a:off x="0" y="0"/>
+                          <a:ext cx="5274310" cy="635"/>
+                        </a:xfrm>
+                        <a:prstGeom prst="rect">
+                          <a:avLst/>
+                        </a:prstGeom>
+                        <a:solidFill>
+                          <a:prstClr val="white"/>
+                        </a:solidFill>
+                        <a:ln>
+                          <a:noFill/>
+                        </a:ln>
+                      </wps:spPr>
+                      <wps:txbx>
+                        <w:txbxContent>
+                          <w:p>
+                            <w:pPr>
+                              <w:pStyle w:val="Caption"/>
+                              <w:jc w:val="center"/>
+                              <w:rPr>
+                                <w:rFonts w:ascii="Times New Roman" w:hAnsi="Times New Roman" w:cs="Times New Roman"/>
+                                <w:sz w:val="20"/>
+                                <w:szCs w:val="20"/>
+                              </w:rPr>
+                            </w:pPr>
+                            <w:r>
+                              <w:rPr>
+                                <w:rFonts w:ascii="Times New Roman" w:hAnsi="Times New Roman" w:cs="Times New Roman"/>
+                                <w:sz w:val="20"/>
+                                <w:szCs w:val="20"/>
+                              </w:rPr>
+                              <w:t xml:space="preserve"> Data Flow Diagram level </w:t>
+                            </w:r>
+                            <w:r>
+                              <w:rPr>
+                                <w:rFonts w:ascii="Times New Roman" w:hAnsi="Times New Roman" w:cs="Times New Roman"/>
+                                <w:sz w:val="20"/>
+                                <w:szCs w:val="20"/>
+                              </w:rPr>
+                              <w:t>1</w:t>
+                            </w:r>
+                          </w:p>
+                        </w:txbxContent>
+                      </wps:txbx>
+                      <wps:bodyPr rot="0" spcFirstLastPara="0" vertOverflow="overflow" horzOverflow="overflow" vert="horz" wrap="square" lIns="0" tIns="0" rIns="0" bIns="0" numCol="1" spcCol="0" rtlCol="0" fromWordArt="0" anchor="t" anchorCtr="0" forceAA="0" compatLnSpc="1">
+                        <a:prstTxWarp prst="textNoShape">
+                          <a:avLst/>
+                        </a:prstTxWarp>
+                        <a:spAutoFit/>
+                      </wps:bodyPr>
+                    </wps:wsp>
+                  </a:graphicData>
+                </a:graphic>
+              </wp:anchor>
+            </w:drawing>
+          </mc:Choice>
+          <mc:Fallback>
+            <w:pict>
+              <v:shapetype w14:anchorId="30687C3D" id="_x0000_t202" coordsize="21600,21600" o:spt="202" path="m,l,21600r21600,l21600,xe">
+                <v:stroke joinstyle="miter"/>
+                <v:path gradientshapeok="t" o:connecttype="rect"/>
+              </v:shapetype>
+              <v:shape id="Text Box 5" o:spid="_x0000_s1026" type="#_x0000_t202" style="position:absolute;margin-left:-11.85pt;margin-top:577.05pt;width:415.3pt;height:.05pt;z-index:251664384;visibility:visible;mso-wrap-style:square;mso-wrap-distance-left:9pt;mso-wrap-distance-top:0;mso-wrap-distance-right:9pt;mso-wrap-distance-bottom:0;mso-position-horizontal:absolute;mso-position-horizontal-relative:text;mso-position-vertical:absolute;mso-position-vertical-relative:text;v-text-anchor:top" o:gfxdata="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" stroked="f">
+                <v:textbox style="mso-fit-shape-to-text:t" inset="0,0,0,0">
+                  <w:txbxContent>
+                    <w:p>
+                      <w:pPr>
+                        <w:pStyle w:val="Caption"/>
+                        <w:jc w:val="center"/>
+                        <w:rPr>
+                          <w:rFonts w:ascii="Times New Roman" w:hAnsi="Times New Roman" w:cs="Times New Roman"/>
+                          <w:sz w:val="20"/>
+                          <w:szCs w:val="20"/>
+                        </w:rPr>
+                      </w:pPr>
+                      <w:r>
+                        <w:rPr>
+                          <w:rFonts w:ascii="Times New Roman" w:hAnsi="Times New Roman" w:cs="Times New Roman"/>
+                          <w:sz w:val="20"/>
+                          <w:szCs w:val="20"/>
+                        </w:rPr>
+                        <w:t xml:space="preserve"> Data Flow Diagram level </w:t>
+                      </w:r>
+                      <w:r>
+                        <w:rPr>
+                          <w:rFonts w:ascii="Times New Roman" w:hAnsi="Times New Roman" w:cs="Times New Roman"/>
+                          <w:sz w:val="20"/>
+                          <w:szCs w:val="20"/>
+                        </w:rPr>
+                        <w:t>1</w:t>
+                      </w:r>
+                    </w:p>
+                  </w:txbxContent>
+                </v:textbox>
+                <w10:wrap type="through"/>
+              </v:shape>
+            </w:pict>
+          </mc:Fallback>
+        </mc:AlternateContent>
+      </w:r>
+      <w:r>
+        <w:rPr>
+          <w:noProof/>
+          <w:lang w:eastAsia="en-IN"/>
+        </w:rPr>
+        <w:drawing>
+          <wp:anchor distT="0" distB="0" distL="114300" distR="114300" simplePos="0" relativeHeight="251659264" behindDoc="0" locked="0" layoutInCell="1" allowOverlap="1" wp14:anchorId="10B278FB" wp14:editId="59F91A33">
+            <wp:simplePos x="0" y="0"/>
+            <wp:positionH relativeFrom="column">
+              <wp:posOffset>-803417</wp:posOffset>
+            </wp:positionH>
+            <wp:positionV relativeFrom="paragraph">
+              <wp:posOffset>2552340</wp:posOffset>
+            </wp:positionV>
+            <wp:extent cx="6443666" cy="4524375"/>
+            <wp:effectExtent l="0" t="0" r="0" b="0"/>
+            <wp:wrapThrough wrapText="bothSides">
+              <wp:wrapPolygon edited="0">
+                <wp:start x="0" y="0"/>
+                <wp:lineTo x="0" y="21464"/>
+                <wp:lineTo x="21521" y="21464"/>
+                <wp:lineTo x="21521" y="0"/>
+                <wp:lineTo x="0" y="0"/>
+              </wp:wrapPolygon>
+            </wp:wrapThrough>
+            <wp:docPr id="4" name="Picture 4"/>
+            <wp:cNvGraphicFramePr>
+              <a:graphicFrameLocks xmlns:a="http://schemas.openxmlformats.org/drawingml/2006/main" noChangeAspect="1"/>
+            </wp:cNvGraphicFramePr>
+            <a:graphic xmlns:a="http://schemas.openxmlformats.org/drawingml/2006/main">
+              <a:graphicData uri="http://schemas.openxmlformats.org/drawingml/2006/picture">
+                <pic:pic xmlns:pic="http://schemas.openxmlformats.org/drawingml/2006/picture">
+                  <pic:nvPicPr>
+                    <pic:cNvPr id="1" name=""/>
+                    <pic:cNvPicPr/>
+                  </pic:nvPicPr>
+                  <pic:blipFill>
+                    <a:blip r:embed="rId9">
+                      <a:extLst>
+                        <a:ext uri="{28A0092B-C50C-407E-A947-70E740481C1C}">
+                          <a14:useLocalDpi xmlns:a14="http://schemas.microsoft.com/office/drawing/2010/main" val="0"/>
+                        </a:ext>
+                      </a:extLst>
+                    </a:blip>
+                    <a:stretch>
+                      <a:fillRect/>
+                    </a:stretch>
+                  </pic:blipFill>
+                  <pic:spPr>
+                    <a:xfrm>
+                      <a:off x="0" y="0"/>
+                      <a:ext cx="6443666" cy="4524375"/>
+                    </a:xfrm>
+                    <a:prstGeom prst="rect">
+                      <a:avLst/>
+                    </a:prstGeom>
+                  </pic:spPr>
+                </pic:pic>
+              </a:graphicData>
+            </a:graphic>
+            <wp14:sizeRelH relativeFrom="page">
+              <wp14:pctWidth>0</wp14:pctWidth>
+            </wp14:sizeRelH>
+            <wp14:sizeRelV relativeFrom="page">
+              <wp14:pctHeight>0</wp14:pctHeight>
+            </wp14:sizeRelV>
+          </wp:anchor>
+        </w:drawing>
+      </w:r>
+      <w:r>
+        <w:rPr>
+          <w:noProof/>
+        </w:rPr>
+        <mc:AlternateContent>
+          <mc:Choice Requires="wps">
+            <w:drawing>
+              <wp:anchor distT="0" distB="0" distL="114300" distR="114300" simplePos="0" relativeHeight="251666432" behindDoc="0" locked="0" layoutInCell="1" allowOverlap="1" wp14:anchorId="0E1283A1" wp14:editId="110DD820">
+                <wp:simplePos x="0" y="0"/>
+                <wp:positionH relativeFrom="column">
+                  <wp:posOffset>-74930</wp:posOffset>
+                </wp:positionH>
+                <wp:positionV relativeFrom="paragraph">
+                  <wp:posOffset>2081483</wp:posOffset>
+                </wp:positionV>
+                <wp:extent cx="5274310" cy="635"/>
+                <wp:effectExtent l="0" t="0" r="0" b="0"/>
+                <wp:wrapThrough wrapText="bothSides">
+                  <wp:wrapPolygon edited="0">
+                    <wp:start x="0" y="0"/>
+                    <wp:lineTo x="0" y="21600"/>
+                    <wp:lineTo x="21600" y="21600"/>
+                    <wp:lineTo x="21600" y="0"/>
+                  </wp:wrapPolygon>
+                </wp:wrapThrough>
+                <wp:docPr id="2" name="Text Box 2"/>
+                <wp:cNvGraphicFramePr/>
+                <a:graphic xmlns:a="http://schemas.openxmlformats.org/drawingml/2006/main">
+                  <a:graphicData uri="http://schemas.microsoft.com/office/word/2010/wordprocessingShape">
+                    <wps:wsp>
+                      <wps:cNvSpPr txBox="1"/>
+                      <wps:spPr>
+                        <a:xfrm>
+                          <a:off x="0" y="0"/>
+                          <a:ext cx="5274310" cy="635"/>
+                        </a:xfrm>
+                        <a:prstGeom prst="rect">
+                          <a:avLst/>
+                        </a:prstGeom>
+                        <a:solidFill>
+                          <a:prstClr val="white"/>
+                        </a:solidFill>
+                        <a:ln>
+                          <a:noFill/>
+                        </a:ln>
+                      </wps:spPr>
+                      <wps:txbx>
+                        <w:txbxContent>
+                          <w:p>
+                            <w:pPr>
+                              <w:pStyle w:val="Caption"/>
+                              <w:jc w:val="center"/>
+                              <w:rPr>
+                                <w:rFonts w:ascii="Times New Roman" w:hAnsi="Times New Roman" w:cs="Times New Roman"/>
+                                <w:noProof/>
+                                <w:sz w:val="20"/>
+                                <w:szCs w:val="20"/>
+                              </w:rPr>
+                            </w:pPr>
+                            <w:r>
+                              <w:rPr>
+                                <w:rFonts w:ascii="Times New Roman" w:hAnsi="Times New Roman" w:cs="Times New Roman"/>
+                                <w:sz w:val="20"/>
+                                <w:szCs w:val="20"/>
+                              </w:rPr>
+                              <w:t xml:space="preserve"> Data Flow Diagram level 0</w:t>
+                            </w:r>
+                          </w:p>
+                        </w:txbxContent>
+                      </wps:txbx>
+                      <wps:bodyPr rot="0" spcFirstLastPara="0" vertOverflow="overflow" horzOverflow="overflow" vert="horz" wrap="square" lIns="0" tIns="0" rIns="0" bIns="0" numCol="1" spcCol="0" rtlCol="0" fromWordArt="0" anchor="t" anchorCtr="0" forceAA="0" compatLnSpc="1">
+                        <a:prstTxWarp prst="textNoShape">
+                          <a:avLst/>
+                        </a:prstTxWarp>
+                        <a:spAutoFit/>
+                      </wps:bodyPr>
+                    </wps:wsp>
+                  </a:graphicData>
+                </a:graphic>
+              </wp:anchor>
+            </w:drawing>
+          </mc:Choice>
+          <mc:Fallback>
+            <w:pict>
+              <v:shape w14:anchorId="0E1283A1" id="Text Box 2" o:spid="_x0000_s1027" type="#_x0000_t202" style="position:absolute;margin-left:-5.9pt;margin-top:163.9pt;width:415.3pt;height:.05pt;z-index:251666432;visibility:visible;mso-wrap-style:square;mso-wrap-distance-left:9pt;mso-wrap-distance-top:0;mso-wrap-distance-right:9pt;mso-wrap-distance-bottom:0;mso-position-horizontal:absolute;mso-position-horizontal-relative:text;mso-position-vertical:absolute;mso-position-vertical-relative:text;v-text-anchor:top" o:gfxdata="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" stroked="f">
+                <v:textbox style="mso-fit-shape-to-text:t" inset="0,0,0,0">
+                  <w:txbxContent>
+                    <w:p>
+                      <w:pPr>
+                        <w:pStyle w:val="Caption"/>
+                        <w:jc w:val="center"/>
+                        <w:rPr>
+                          <w:rFonts w:ascii="Times New Roman" w:hAnsi="Times New Roman" w:cs="Times New Roman"/>
+                          <w:noProof/>
+                          <w:sz w:val="20"/>
+                          <w:szCs w:val="20"/>
+                        </w:rPr>
+                      </w:pPr>
+                      <w:r>
+                        <w:rPr>
+                          <w:rFonts w:ascii="Times New Roman" w:hAnsi="Times New Roman" w:cs="Times New Roman"/>
+                          <w:sz w:val="20"/>
+                          <w:szCs w:val="20"/>
+                        </w:rPr>
+                        <w:t xml:space="preserve"> Data Flow Diagram level 0</w:t>
+                      </w:r>
+                    </w:p>
+                  </w:txbxContent>
+                </v:textbox>
+                <w10:wrap type="through"/>
+              </v:shape>
+            </w:pict>
+          </mc:Fallback>
+        </mc:AlternateContent>
+      </w:r>
+      <w:r>
+        <w:rPr>
+          <w:noProof/>
+          <w:lang w:eastAsia="en-IN"/>
+        </w:rPr>
+        <w:drawing>
+          <wp:anchor distT="0" distB="0" distL="114300" distR="114300" simplePos="0" relativeHeight="251660288" behindDoc="0" locked="0" layoutInCell="1" allowOverlap="1" wp14:anchorId="750CA520" wp14:editId="187009EB">
+            <wp:simplePos x="0" y="0"/>
+            <wp:positionH relativeFrom="column">
+              <wp:posOffset>-111760</wp:posOffset>
+            </wp:positionH>
+            <wp:positionV relativeFrom="paragraph">
+              <wp:posOffset>310553</wp:posOffset>
+            </wp:positionV>
+            <wp:extent cx="5274310" cy="1768475"/>
+            <wp:effectExtent l="0" t="0" r="2540" b="3175"/>
+            <wp:wrapThrough wrapText="bothSides">
+              <wp:wrapPolygon edited="0">
+                <wp:start x="0" y="0"/>
+                <wp:lineTo x="0" y="21406"/>
+                <wp:lineTo x="21532" y="21406"/>
+                <wp:lineTo x="21532" y="0"/>
+                <wp:lineTo x="0" y="0"/>
+              </wp:wrapPolygon>
+            </wp:wrapThrough>
+            <wp:docPr id="3" name="Picture 3"/>
+            <wp:cNvGraphicFramePr>
+              <a:graphicFrameLocks xmlns:a="http://schemas.openxmlformats.org/drawingml/2006/main" noChangeAspect="1"/>
+            </wp:cNvGraphicFramePr>
+            <a:graphic xmlns:a="http://schemas.openxmlformats.org/drawingml/2006/main">
+              <a:graphicData uri="http://schemas.openxmlformats.org/drawingml/2006/picture">
+                <pic:pic xmlns:pic="http://schemas.openxmlformats.org/drawingml/2006/picture">
+                  <pic:nvPicPr>
+                    <pic:cNvPr id="1" name=""/>
+                    <pic:cNvPicPr/>
+                  </pic:nvPicPr>
+                  <pic:blipFill>
+                    <a:blip r:embed="rId10">
+                      <a:extLst>
+                        <a:ext uri="{28A0092B-C50C-407E-A947-70E740481C1C}">
+                          <a14:useLocalDpi xmlns:a14="http://schemas.microsoft.com/office/drawing/2010/main" val="0"/>
+                        </a:ext>
+                      </a:extLst>
+                    </a:blip>
+                    <a:stretch>
+                      <a:fillRect/>
+                    </a:stretch>
+                  </pic:blipFill>
+                  <pic:spPr>
+                    <a:xfrm>
+                      <a:off x="0" y="0"/>
+                      <a:ext cx="5274310" cy="1768475"/>
+                    </a:xfrm>
+                    <a:prstGeom prst="rect">
+                      <a:avLst/>
+                    </a:prstGeom>
+                  </pic:spPr>
+                </pic:pic>
+              </a:graphicData>
+            </a:graphic>
+            <wp14:sizeRelH relativeFrom="page">
+              <wp14:pctWidth>0</wp14:pctWidth>
+            </wp14:sizeRelH>
+            <wp14:sizeRelV relativeFrom="page">
+              <wp14:pctHeight>0</wp14:pctHeight>
+            </wp14:sizeRelV>
+          </wp:anchor>
+        </w:drawing>
+      </w:r>
+      <w:r>
+        <w:rPr>
+          <w:rFonts w:ascii="Times New Roman" w:eastAsia="Times New Roman" w:hAnsi="Times New Roman" w:cs="Times New Roman"/>
+          <w:b/>
+          <w:bCs/>
+          <w:color w:val="000000" w:themeColor="text1"/>
+          <w:sz w:val="24"/>
+          <w:szCs w:val="24"/>
+          <w:lang w:eastAsia="en-IN"/>
+        </w:rPr>
+        <w:br w:type="page"/>
+      </w:r>
+    </w:p>
+    <w:p>
+      <w:pPr>
+        <w:rPr>
+          <w:rFonts w:asciiTheme="majorHAnsi" w:eastAsiaTheme="majorEastAsia" w:hAnsiTheme="majorHAnsi" w:cstheme="majorBidi"/>
+          <w:color w:val="2F5496" w:themeColor="accent1" w:themeShade="BF"/>
+          <w:sz w:val="32"/>
+          <w:szCs w:val="32"/>
+          <w:lang w:eastAsia="en-IN"/>
+        </w:rPr>
+      </w:pPr>
+      <w:r>
+        <w:rPr>
+          <w:lang w:eastAsia="en-IN"/>
+        </w:rPr>
+        <w:lastRenderedPageBreak/>
+        <w:br w:type="page"/>
+      </w:r>
+    </w:p>
+    <w:p>
+      <w:pPr>
+        <w:pStyle w:val="Heading1"/>
+        <w:rPr>
+          <w:lang w:eastAsia="en-IN"/>
+        </w:rPr>
+      </w:pPr>
+    </w:p>
+    <w:p>
+      <w:pPr>
         <w:rPr>
           <w:vanish/>
           <w:lang w:eastAsia="en-IN"/>
@@ -5592,18 +6129,242 @@
           <w:lang w:eastAsia="en-IN"/>
         </w:rPr>
       </w:pPr>
-      <w:bookmarkStart w:id="107" w:name="_Toc59192803"/>
-      <w:bookmarkStart w:id="108" w:name="_Toc59192839"/>
-      <w:bookmarkStart w:id="109" w:name="_Toc60675726"/>
-      <w:bookmarkStart w:id="110" w:name="_Toc60769989"/>
-      <w:bookmarkStart w:id="111" w:name="_Toc61618732"/>
-      <w:bookmarkStart w:id="112" w:name="_Toc61618814"/>
-      <w:bookmarkStart w:id="113" w:name="_Toc61621119"/>
-      <w:bookmarkStart w:id="114" w:name="_Toc61621272"/>
-      <w:bookmarkStart w:id="115" w:name="_Toc61625610"/>
-      <w:bookmarkStart w:id="116" w:name="_Toc175380074"/>
-      <w:bookmarkStart w:id="117" w:name="_Toc175380243"/>
-      <w:bookmarkStart w:id="118" w:name="_Toc175381396"/>
+      <w:bookmarkStart w:id="39" w:name="_Toc59192803"/>
+      <w:bookmarkStart w:id="40" w:name="_Toc59192839"/>
+      <w:bookmarkStart w:id="41" w:name="_Toc60675726"/>
+      <w:bookmarkStart w:id="42" w:name="_Toc60769989"/>
+      <w:bookmarkStart w:id="43" w:name="_Toc61618732"/>
+      <w:bookmarkStart w:id="44" w:name="_Toc61618814"/>
+      <w:bookmarkStart w:id="45" w:name="_Toc61621119"/>
+      <w:bookmarkStart w:id="46" w:name="_Toc61621272"/>
+      <w:bookmarkStart w:id="47" w:name="_Toc61625610"/>
+      <w:bookmarkStart w:id="48" w:name="_Toc175380074"/>
+      <w:bookmarkStart w:id="49" w:name="_Toc175380243"/>
+      <w:bookmarkStart w:id="50" w:name="_Toc175381396"/>
+      <w:bookmarkStart w:id="51" w:name="_Toc177629681"/>
+      <w:bookmarkStart w:id="52" w:name="_Toc177629712"/>
+      <w:bookmarkStart w:id="53" w:name="_Toc177630227"/>
+      <w:bookmarkStart w:id="54" w:name="_Toc177630257"/>
+      <w:bookmarkEnd w:id="39"/>
+      <w:bookmarkEnd w:id="40"/>
+      <w:bookmarkEnd w:id="41"/>
+      <w:bookmarkEnd w:id="42"/>
+      <w:bookmarkEnd w:id="43"/>
+      <w:bookmarkEnd w:id="44"/>
+      <w:bookmarkEnd w:id="45"/>
+      <w:bookmarkEnd w:id="46"/>
+      <w:bookmarkEnd w:id="47"/>
+      <w:bookmarkEnd w:id="48"/>
+      <w:bookmarkEnd w:id="49"/>
+      <w:bookmarkEnd w:id="50"/>
+      <w:bookmarkEnd w:id="51"/>
+      <w:bookmarkEnd w:id="52"/>
+      <w:bookmarkEnd w:id="53"/>
+      <w:bookmarkEnd w:id="54"/>
+    </w:p>
+    <w:p>
+      <w:pPr>
+        <w:pStyle w:val="ListParagraph"/>
+        <w:keepNext/>
+        <w:keepLines/>
+        <w:numPr>
+          <w:ilvl w:val="0"/>
+          <w:numId w:val="16"/>
+        </w:numPr>
+        <w:spacing w:before="40" w:after="0"/>
+        <w:contextualSpacing w:val="0"/>
+        <w:outlineLvl w:val="1"/>
+        <w:rPr>
+          <w:rFonts w:ascii="Times New Roman" w:eastAsia="Times New Roman" w:hAnsi="Times New Roman" w:cs="Times New Roman"/>
+          <w:vanish/>
+          <w:color w:val="000000" w:themeColor="text1"/>
+          <w:sz w:val="24"/>
+          <w:szCs w:val="24"/>
+          <w:lang w:eastAsia="en-IN"/>
+        </w:rPr>
+      </w:pPr>
+      <w:bookmarkStart w:id="55" w:name="_Toc59192804"/>
+      <w:bookmarkStart w:id="56" w:name="_Toc59192840"/>
+      <w:bookmarkStart w:id="57" w:name="_Toc60675727"/>
+      <w:bookmarkStart w:id="58" w:name="_Toc60769990"/>
+      <w:bookmarkStart w:id="59" w:name="_Toc61618733"/>
+      <w:bookmarkStart w:id="60" w:name="_Toc61618815"/>
+      <w:bookmarkStart w:id="61" w:name="_Toc61621120"/>
+      <w:bookmarkStart w:id="62" w:name="_Toc61621273"/>
+      <w:bookmarkStart w:id="63" w:name="_Toc61625611"/>
+      <w:bookmarkStart w:id="64" w:name="_Toc175380075"/>
+      <w:bookmarkStart w:id="65" w:name="_Toc175380244"/>
+      <w:bookmarkStart w:id="66" w:name="_Toc175381397"/>
+      <w:bookmarkStart w:id="67" w:name="_Toc177629682"/>
+      <w:bookmarkStart w:id="68" w:name="_Toc177629713"/>
+      <w:bookmarkStart w:id="69" w:name="_Toc177630228"/>
+      <w:bookmarkStart w:id="70" w:name="_Toc177630258"/>
+      <w:bookmarkEnd w:id="55"/>
+      <w:bookmarkEnd w:id="56"/>
+      <w:bookmarkEnd w:id="57"/>
+      <w:bookmarkEnd w:id="58"/>
+      <w:bookmarkEnd w:id="59"/>
+      <w:bookmarkEnd w:id="60"/>
+      <w:bookmarkEnd w:id="61"/>
+      <w:bookmarkEnd w:id="62"/>
+      <w:bookmarkEnd w:id="63"/>
+      <w:bookmarkEnd w:id="64"/>
+      <w:bookmarkEnd w:id="65"/>
+      <w:bookmarkEnd w:id="66"/>
+      <w:bookmarkEnd w:id="67"/>
+      <w:bookmarkEnd w:id="68"/>
+      <w:bookmarkEnd w:id="69"/>
+      <w:bookmarkEnd w:id="70"/>
+    </w:p>
+    <w:p>
+      <w:pPr>
+        <w:pStyle w:val="ListParagraph"/>
+        <w:keepNext/>
+        <w:keepLines/>
+        <w:numPr>
+          <w:ilvl w:val="1"/>
+          <w:numId w:val="16"/>
+        </w:numPr>
+        <w:spacing w:before="40" w:after="0"/>
+        <w:contextualSpacing w:val="0"/>
+        <w:outlineLvl w:val="1"/>
+        <w:rPr>
+          <w:rFonts w:ascii="Times New Roman" w:eastAsia="Times New Roman" w:hAnsi="Times New Roman" w:cs="Times New Roman"/>
+          <w:vanish/>
+          <w:color w:val="000000" w:themeColor="text1"/>
+          <w:sz w:val="24"/>
+          <w:szCs w:val="24"/>
+          <w:lang w:eastAsia="en-IN"/>
+        </w:rPr>
+      </w:pPr>
+      <w:bookmarkStart w:id="71" w:name="_Toc59192805"/>
+      <w:bookmarkStart w:id="72" w:name="_Toc59192841"/>
+      <w:bookmarkStart w:id="73" w:name="_Toc60675728"/>
+      <w:bookmarkStart w:id="74" w:name="_Toc60769991"/>
+      <w:bookmarkStart w:id="75" w:name="_Toc61618734"/>
+      <w:bookmarkStart w:id="76" w:name="_Toc61618816"/>
+      <w:bookmarkStart w:id="77" w:name="_Toc61621121"/>
+      <w:bookmarkStart w:id="78" w:name="_Toc61621274"/>
+      <w:bookmarkStart w:id="79" w:name="_Toc61625612"/>
+      <w:bookmarkStart w:id="80" w:name="_Toc175380076"/>
+      <w:bookmarkStart w:id="81" w:name="_Toc175380245"/>
+      <w:bookmarkStart w:id="82" w:name="_Toc175381398"/>
+      <w:bookmarkStart w:id="83" w:name="_Toc177629683"/>
+      <w:bookmarkStart w:id="84" w:name="_Toc177629714"/>
+      <w:bookmarkStart w:id="85" w:name="_Toc177630229"/>
+      <w:bookmarkStart w:id="86" w:name="_Toc177630259"/>
+      <w:bookmarkEnd w:id="71"/>
+      <w:bookmarkEnd w:id="72"/>
+      <w:bookmarkEnd w:id="73"/>
+      <w:bookmarkEnd w:id="74"/>
+      <w:bookmarkEnd w:id="75"/>
+      <w:bookmarkEnd w:id="76"/>
+      <w:bookmarkEnd w:id="77"/>
+      <w:bookmarkEnd w:id="78"/>
+      <w:bookmarkEnd w:id="79"/>
+      <w:bookmarkEnd w:id="80"/>
+      <w:bookmarkEnd w:id="81"/>
+      <w:bookmarkEnd w:id="82"/>
+      <w:bookmarkEnd w:id="83"/>
+      <w:bookmarkEnd w:id="84"/>
+      <w:bookmarkEnd w:id="85"/>
+      <w:bookmarkEnd w:id="86"/>
+    </w:p>
+    <w:p>
+      <w:pPr>
+        <w:pStyle w:val="ListParagraph"/>
+        <w:keepNext/>
+        <w:keepLines/>
+        <w:numPr>
+          <w:ilvl w:val="1"/>
+          <w:numId w:val="16"/>
+        </w:numPr>
+        <w:spacing w:before="40" w:after="0"/>
+        <w:contextualSpacing w:val="0"/>
+        <w:outlineLvl w:val="1"/>
+        <w:rPr>
+          <w:rFonts w:ascii="Times New Roman" w:eastAsia="Times New Roman" w:hAnsi="Times New Roman" w:cs="Times New Roman"/>
+          <w:vanish/>
+          <w:color w:val="000000" w:themeColor="text1"/>
+          <w:sz w:val="24"/>
+          <w:szCs w:val="24"/>
+          <w:lang w:eastAsia="en-IN"/>
+        </w:rPr>
+      </w:pPr>
+      <w:bookmarkStart w:id="87" w:name="_Toc59192806"/>
+      <w:bookmarkStart w:id="88" w:name="_Toc59192842"/>
+      <w:bookmarkStart w:id="89" w:name="_Toc60675729"/>
+      <w:bookmarkStart w:id="90" w:name="_Toc60769992"/>
+      <w:bookmarkStart w:id="91" w:name="_Toc61618735"/>
+      <w:bookmarkStart w:id="92" w:name="_Toc61618817"/>
+      <w:bookmarkStart w:id="93" w:name="_Toc61621122"/>
+      <w:bookmarkStart w:id="94" w:name="_Toc61621275"/>
+      <w:bookmarkStart w:id="95" w:name="_Toc61625613"/>
+      <w:bookmarkStart w:id="96" w:name="_Toc175380077"/>
+      <w:bookmarkStart w:id="97" w:name="_Toc175380246"/>
+      <w:bookmarkStart w:id="98" w:name="_Toc175381399"/>
+      <w:bookmarkStart w:id="99" w:name="_Toc177629684"/>
+      <w:bookmarkStart w:id="100" w:name="_Toc177629715"/>
+      <w:bookmarkStart w:id="101" w:name="_Toc177630230"/>
+      <w:bookmarkStart w:id="102" w:name="_Toc177630260"/>
+      <w:bookmarkEnd w:id="87"/>
+      <w:bookmarkEnd w:id="88"/>
+      <w:bookmarkEnd w:id="89"/>
+      <w:bookmarkEnd w:id="90"/>
+      <w:bookmarkEnd w:id="91"/>
+      <w:bookmarkEnd w:id="92"/>
+      <w:bookmarkEnd w:id="93"/>
+      <w:bookmarkEnd w:id="94"/>
+      <w:bookmarkEnd w:id="95"/>
+      <w:bookmarkEnd w:id="96"/>
+      <w:bookmarkEnd w:id="97"/>
+      <w:bookmarkEnd w:id="98"/>
+      <w:bookmarkEnd w:id="99"/>
+      <w:bookmarkEnd w:id="100"/>
+      <w:bookmarkEnd w:id="101"/>
+      <w:bookmarkEnd w:id="102"/>
+    </w:p>
+    <w:p>
+      <w:pPr>
+        <w:pStyle w:val="ListParagraph"/>
+        <w:keepNext/>
+        <w:keepLines/>
+        <w:numPr>
+          <w:ilvl w:val="1"/>
+          <w:numId w:val="16"/>
+        </w:numPr>
+        <w:spacing w:before="40" w:after="0"/>
+        <w:contextualSpacing w:val="0"/>
+        <w:outlineLvl w:val="1"/>
+        <w:rPr>
+          <w:rFonts w:ascii="Times New Roman" w:eastAsia="Times New Roman" w:hAnsi="Times New Roman" w:cs="Times New Roman"/>
+          <w:vanish/>
+          <w:color w:val="000000" w:themeColor="text1"/>
+          <w:sz w:val="24"/>
+          <w:szCs w:val="24"/>
+          <w:lang w:eastAsia="en-IN"/>
+        </w:rPr>
+      </w:pPr>
+      <w:bookmarkStart w:id="103" w:name="_Toc59192807"/>
+      <w:bookmarkStart w:id="104" w:name="_Toc59192843"/>
+      <w:bookmarkStart w:id="105" w:name="_Toc60675730"/>
+      <w:bookmarkStart w:id="106" w:name="_Toc60769993"/>
+      <w:bookmarkStart w:id="107" w:name="_Toc61618736"/>
+      <w:bookmarkStart w:id="108" w:name="_Toc61618818"/>
+      <w:bookmarkStart w:id="109" w:name="_Toc61621123"/>
+      <w:bookmarkStart w:id="110" w:name="_Toc61621276"/>
+      <w:bookmarkStart w:id="111" w:name="_Toc61625614"/>
+      <w:bookmarkStart w:id="112" w:name="_Toc175380078"/>
+      <w:bookmarkStart w:id="113" w:name="_Toc175380247"/>
+      <w:bookmarkStart w:id="114" w:name="_Toc175381400"/>
+      <w:bookmarkStart w:id="115" w:name="_Toc177629685"/>
+      <w:bookmarkStart w:id="116" w:name="_Toc177629716"/>
+      <w:bookmarkStart w:id="117" w:name="_Toc177630231"/>
+      <w:bookmarkStart w:id="118" w:name="_Toc177630261"/>
+      <w:bookmarkEnd w:id="103"/>
+      <w:bookmarkEnd w:id="104"/>
+      <w:bookmarkEnd w:id="105"/>
+      <w:bookmarkEnd w:id="106"/>
       <w:bookmarkEnd w:id="107"/>
       <w:bookmarkEnd w:id="108"/>
       <w:bookmarkEnd w:id="109"/>
@@ -5623,7 +6384,7 @@
         <w:keepNext/>
         <w:keepLines/>
         <w:numPr>
-          <w:ilvl w:val="0"/>
+          <w:ilvl w:val="1"/>
           <w:numId w:val="16"/>
         </w:numPr>
         <w:spacing w:before="40" w:after="0"/>
@@ -5638,18 +6399,22 @@
           <w:lang w:eastAsia="en-IN"/>
         </w:rPr>
       </w:pPr>
-      <w:bookmarkStart w:id="119" w:name="_Toc59192804"/>
-      <w:bookmarkStart w:id="120" w:name="_Toc59192840"/>
-      <w:bookmarkStart w:id="121" w:name="_Toc60675727"/>
-      <w:bookmarkStart w:id="122" w:name="_Toc60769990"/>
-      <w:bookmarkStart w:id="123" w:name="_Toc61618733"/>
-      <w:bookmarkStart w:id="124" w:name="_Toc61618815"/>
-      <w:bookmarkStart w:id="125" w:name="_Toc61621120"/>
-      <w:bookmarkStart w:id="126" w:name="_Toc61621273"/>
-      <w:bookmarkStart w:id="127" w:name="_Toc61625611"/>
-      <w:bookmarkStart w:id="128" w:name="_Toc175380075"/>
-      <w:bookmarkStart w:id="129" w:name="_Toc175380244"/>
-      <w:bookmarkStart w:id="130" w:name="_Toc175381397"/>
+      <w:bookmarkStart w:id="119" w:name="_Toc59192808"/>
+      <w:bookmarkStart w:id="120" w:name="_Toc59192844"/>
+      <w:bookmarkStart w:id="121" w:name="_Toc60675731"/>
+      <w:bookmarkStart w:id="122" w:name="_Toc60769994"/>
+      <w:bookmarkStart w:id="123" w:name="_Toc61618737"/>
+      <w:bookmarkStart w:id="124" w:name="_Toc61618819"/>
+      <w:bookmarkStart w:id="125" w:name="_Toc61621124"/>
+      <w:bookmarkStart w:id="126" w:name="_Toc61621277"/>
+      <w:bookmarkStart w:id="127" w:name="_Toc61625615"/>
+      <w:bookmarkStart w:id="128" w:name="_Toc175380079"/>
+      <w:bookmarkStart w:id="129" w:name="_Toc175380248"/>
+      <w:bookmarkStart w:id="130" w:name="_Toc175381401"/>
+      <w:bookmarkStart w:id="131" w:name="_Toc177629686"/>
+      <w:bookmarkStart w:id="132" w:name="_Toc177629717"/>
+      <w:bookmarkStart w:id="133" w:name="_Toc177630232"/>
+      <w:bookmarkStart w:id="134" w:name="_Toc177630262"/>
       <w:bookmarkEnd w:id="119"/>
       <w:bookmarkEnd w:id="120"/>
       <w:bookmarkEnd w:id="121"/>
@@ -5662,6 +6427,10 @@
       <w:bookmarkEnd w:id="128"/>
       <w:bookmarkEnd w:id="129"/>
       <w:bookmarkEnd w:id="130"/>
+      <w:bookmarkEnd w:id="131"/>
+      <w:bookmarkEnd w:id="132"/>
+      <w:bookmarkEnd w:id="133"/>
+      <w:bookmarkEnd w:id="134"/>
     </w:p>
     <w:p>
       <w:pPr>
@@ -5684,22 +6453,22 @@
           <w:lang w:eastAsia="en-IN"/>
         </w:rPr>
       </w:pPr>
-      <w:bookmarkStart w:id="131" w:name="_Toc59192805"/>
-      <w:bookmarkStart w:id="132" w:name="_Toc59192841"/>
-      <w:bookmarkStart w:id="133" w:name="_Toc60675728"/>
-      <w:bookmarkStart w:id="134" w:name="_Toc60769991"/>
-      <w:bookmarkStart w:id="135" w:name="_Toc61618734"/>
-      <w:bookmarkStart w:id="136" w:name="_Toc61618816"/>
-      <w:bookmarkStart w:id="137" w:name="_Toc61621121"/>
-      <w:bookmarkStart w:id="138" w:name="_Toc61621274"/>
-      <w:bookmarkStart w:id="139" w:name="_Toc61625612"/>
-      <w:bookmarkStart w:id="140" w:name="_Toc175380076"/>
-      <w:bookmarkStart w:id="141" w:name="_Toc175380245"/>
-      <w:bookmarkStart w:id="142" w:name="_Toc175381398"/>
-      <w:bookmarkEnd w:id="131"/>
-      <w:bookmarkEnd w:id="132"/>
-      <w:bookmarkEnd w:id="133"/>
-      <w:bookmarkEnd w:id="134"/>
+      <w:bookmarkStart w:id="135" w:name="_Toc59192809"/>
+      <w:bookmarkStart w:id="136" w:name="_Toc59192845"/>
+      <w:bookmarkStart w:id="137" w:name="_Toc60675732"/>
+      <w:bookmarkStart w:id="138" w:name="_Toc60769995"/>
+      <w:bookmarkStart w:id="139" w:name="_Toc61618738"/>
+      <w:bookmarkStart w:id="140" w:name="_Toc61618820"/>
+      <w:bookmarkStart w:id="141" w:name="_Toc61621125"/>
+      <w:bookmarkStart w:id="142" w:name="_Toc61621278"/>
+      <w:bookmarkStart w:id="143" w:name="_Toc61625616"/>
+      <w:bookmarkStart w:id="144" w:name="_Toc175380080"/>
+      <w:bookmarkStart w:id="145" w:name="_Toc175380249"/>
+      <w:bookmarkStart w:id="146" w:name="_Toc175381402"/>
+      <w:bookmarkStart w:id="147" w:name="_Toc177629687"/>
+      <w:bookmarkStart w:id="148" w:name="_Toc177629718"/>
+      <w:bookmarkStart w:id="149" w:name="_Toc177630233"/>
+      <w:bookmarkStart w:id="150" w:name="_Toc177630263"/>
       <w:bookmarkEnd w:id="135"/>
       <w:bookmarkEnd w:id="136"/>
       <w:bookmarkEnd w:id="137"/>
@@ -5708,6 +6477,14 @@
       <w:bookmarkEnd w:id="140"/>
       <w:bookmarkEnd w:id="141"/>
       <w:bookmarkEnd w:id="142"/>
+      <w:bookmarkEnd w:id="143"/>
+      <w:bookmarkEnd w:id="144"/>
+      <w:bookmarkEnd w:id="145"/>
+      <w:bookmarkEnd w:id="146"/>
+      <w:bookmarkEnd w:id="147"/>
+      <w:bookmarkEnd w:id="148"/>
+      <w:bookmarkEnd w:id="149"/>
+      <w:bookmarkEnd w:id="150"/>
     </w:p>
     <w:p>
       <w:pPr>
@@ -5730,212 +6507,28 @@
           <w:lang w:eastAsia="en-IN"/>
         </w:rPr>
       </w:pPr>
-      <w:bookmarkStart w:id="143" w:name="_Toc59192806"/>
-      <w:bookmarkStart w:id="144" w:name="_Toc59192842"/>
-      <w:bookmarkStart w:id="145" w:name="_Toc60675729"/>
-      <w:bookmarkStart w:id="146" w:name="_Toc60769992"/>
-      <w:bookmarkStart w:id="147" w:name="_Toc61618735"/>
-      <w:bookmarkStart w:id="148" w:name="_Toc61618817"/>
-      <w:bookmarkStart w:id="149" w:name="_Toc61621122"/>
-      <w:bookmarkStart w:id="150" w:name="_Toc61621275"/>
-      <w:bookmarkStart w:id="151" w:name="_Toc61625613"/>
-      <w:bookmarkStart w:id="152" w:name="_Toc175380077"/>
-      <w:bookmarkStart w:id="153" w:name="_Toc175380246"/>
-      <w:bookmarkStart w:id="154" w:name="_Toc175381399"/>
-      <w:bookmarkEnd w:id="143"/>
-      <w:bookmarkEnd w:id="144"/>
-      <w:bookmarkEnd w:id="145"/>
-      <w:bookmarkEnd w:id="146"/>
-      <w:bookmarkEnd w:id="147"/>
-      <w:bookmarkEnd w:id="148"/>
-      <w:bookmarkEnd w:id="149"/>
-      <w:bookmarkEnd w:id="150"/>
+      <w:bookmarkStart w:id="151" w:name="_Toc59192810"/>
+      <w:bookmarkStart w:id="152" w:name="_Toc59192846"/>
+      <w:bookmarkStart w:id="153" w:name="_Toc60675733"/>
+      <w:bookmarkStart w:id="154" w:name="_Toc60769996"/>
+      <w:bookmarkStart w:id="155" w:name="_Toc61618739"/>
+      <w:bookmarkStart w:id="156" w:name="_Toc61618821"/>
+      <w:bookmarkStart w:id="157" w:name="_Toc61621126"/>
+      <w:bookmarkStart w:id="158" w:name="_Toc61621279"/>
+      <w:bookmarkStart w:id="159" w:name="_Toc61625617"/>
       <w:bookmarkEnd w:id="151"/>
       <w:bookmarkEnd w:id="152"/>
       <w:bookmarkEnd w:id="153"/>
       <w:bookmarkEnd w:id="154"/>
-    </w:p>
-    <w:p>
-      <w:pPr>
-        <w:pStyle w:val="ListParagraph"/>
-        <w:keepNext/>
-        <w:keepLines/>
-        <w:numPr>
-          <w:ilvl w:val="1"/>
-          <w:numId w:val="16"/>
-        </w:numPr>
-        <w:spacing w:before="40" w:after="0"/>
-        <w:contextualSpacing w:val="0"/>
-        <w:outlineLvl w:val="1"/>
-        <w:rPr>
-          <w:rFonts w:ascii="Times New Roman" w:eastAsia="Times New Roman" w:hAnsi="Times New Roman" w:cs="Times New Roman"/>
-          <w:vanish/>
-          <w:color w:val="000000" w:themeColor="text1"/>
-          <w:sz w:val="24"/>
-          <w:szCs w:val="24"/>
-          <w:lang w:eastAsia="en-IN"/>
-        </w:rPr>
-      </w:pPr>
-      <w:bookmarkStart w:id="155" w:name="_Toc59192807"/>
-      <w:bookmarkStart w:id="156" w:name="_Toc59192843"/>
-      <w:bookmarkStart w:id="157" w:name="_Toc60675730"/>
-      <w:bookmarkStart w:id="158" w:name="_Toc60769993"/>
-      <w:bookmarkStart w:id="159" w:name="_Toc61618736"/>
-      <w:bookmarkStart w:id="160" w:name="_Toc61618818"/>
-      <w:bookmarkStart w:id="161" w:name="_Toc61621123"/>
-      <w:bookmarkStart w:id="162" w:name="_Toc61621276"/>
-      <w:bookmarkStart w:id="163" w:name="_Toc61625614"/>
-      <w:bookmarkStart w:id="164" w:name="_Toc175380078"/>
-      <w:bookmarkStart w:id="165" w:name="_Toc175380247"/>
-      <w:bookmarkStart w:id="166" w:name="_Toc175381400"/>
       <w:bookmarkEnd w:id="155"/>
       <w:bookmarkEnd w:id="156"/>
       <w:bookmarkEnd w:id="157"/>
       <w:bookmarkEnd w:id="158"/>
       <w:bookmarkEnd w:id="159"/>
-      <w:bookmarkEnd w:id="160"/>
-      <w:bookmarkEnd w:id="161"/>
-      <w:bookmarkEnd w:id="162"/>
-      <w:bookmarkEnd w:id="163"/>
-      <w:bookmarkEnd w:id="164"/>
-      <w:bookmarkEnd w:id="165"/>
-      <w:bookmarkEnd w:id="166"/>
-    </w:p>
-    <w:p>
-      <w:pPr>
-        <w:pStyle w:val="ListParagraph"/>
-        <w:keepNext/>
-        <w:keepLines/>
-        <w:numPr>
-          <w:ilvl w:val="1"/>
-          <w:numId w:val="16"/>
-        </w:numPr>
-        <w:spacing w:before="40" w:after="0"/>
-        <w:contextualSpacing w:val="0"/>
-        <w:outlineLvl w:val="1"/>
-        <w:rPr>
-          <w:rFonts w:ascii="Times New Roman" w:eastAsia="Times New Roman" w:hAnsi="Times New Roman" w:cs="Times New Roman"/>
-          <w:vanish/>
-          <w:color w:val="000000" w:themeColor="text1"/>
-          <w:sz w:val="24"/>
-          <w:szCs w:val="24"/>
-          <w:lang w:eastAsia="en-IN"/>
-        </w:rPr>
-      </w:pPr>
-      <w:bookmarkStart w:id="167" w:name="_Toc59192808"/>
-      <w:bookmarkStart w:id="168" w:name="_Toc59192844"/>
-      <w:bookmarkStart w:id="169" w:name="_Toc60675731"/>
-      <w:bookmarkStart w:id="170" w:name="_Toc60769994"/>
-      <w:bookmarkStart w:id="171" w:name="_Toc61618737"/>
-      <w:bookmarkStart w:id="172" w:name="_Toc61618819"/>
-      <w:bookmarkStart w:id="173" w:name="_Toc61621124"/>
-      <w:bookmarkStart w:id="174" w:name="_Toc61621277"/>
-      <w:bookmarkStart w:id="175" w:name="_Toc61625615"/>
-      <w:bookmarkStart w:id="176" w:name="_Toc175380079"/>
-      <w:bookmarkStart w:id="177" w:name="_Toc175380248"/>
-      <w:bookmarkStart w:id="178" w:name="_Toc175381401"/>
-      <w:bookmarkEnd w:id="167"/>
-      <w:bookmarkEnd w:id="168"/>
-      <w:bookmarkEnd w:id="169"/>
-      <w:bookmarkEnd w:id="170"/>
-      <w:bookmarkEnd w:id="171"/>
-      <w:bookmarkEnd w:id="172"/>
-      <w:bookmarkEnd w:id="173"/>
-      <w:bookmarkEnd w:id="174"/>
-      <w:bookmarkEnd w:id="175"/>
-      <w:bookmarkEnd w:id="176"/>
-      <w:bookmarkEnd w:id="177"/>
-      <w:bookmarkEnd w:id="178"/>
-    </w:p>
-    <w:p>
-      <w:pPr>
-        <w:pStyle w:val="ListParagraph"/>
-        <w:keepNext/>
-        <w:keepLines/>
-        <w:numPr>
-          <w:ilvl w:val="1"/>
-          <w:numId w:val="16"/>
-        </w:numPr>
-        <w:spacing w:before="40" w:after="0"/>
-        <w:contextualSpacing w:val="0"/>
-        <w:outlineLvl w:val="1"/>
-        <w:rPr>
-          <w:rFonts w:ascii="Times New Roman" w:eastAsia="Times New Roman" w:hAnsi="Times New Roman" w:cs="Times New Roman"/>
-          <w:vanish/>
-          <w:color w:val="000000" w:themeColor="text1"/>
-          <w:sz w:val="24"/>
-          <w:szCs w:val="24"/>
-          <w:lang w:eastAsia="en-IN"/>
-        </w:rPr>
-      </w:pPr>
-      <w:bookmarkStart w:id="179" w:name="_Toc59192809"/>
-      <w:bookmarkStart w:id="180" w:name="_Toc59192845"/>
-      <w:bookmarkStart w:id="181" w:name="_Toc60675732"/>
-      <w:bookmarkStart w:id="182" w:name="_Toc60769995"/>
-      <w:bookmarkStart w:id="183" w:name="_Toc61618738"/>
-      <w:bookmarkStart w:id="184" w:name="_Toc61618820"/>
-      <w:bookmarkStart w:id="185" w:name="_Toc61621125"/>
-      <w:bookmarkStart w:id="186" w:name="_Toc61621278"/>
-      <w:bookmarkStart w:id="187" w:name="_Toc61625616"/>
-      <w:bookmarkStart w:id="188" w:name="_Toc175380080"/>
-      <w:bookmarkStart w:id="189" w:name="_Toc175380249"/>
-      <w:bookmarkStart w:id="190" w:name="_Toc175381402"/>
-      <w:bookmarkEnd w:id="179"/>
-      <w:bookmarkEnd w:id="180"/>
-      <w:bookmarkEnd w:id="181"/>
-      <w:bookmarkEnd w:id="182"/>
-      <w:bookmarkEnd w:id="183"/>
-      <w:bookmarkEnd w:id="184"/>
-      <w:bookmarkEnd w:id="185"/>
-      <w:bookmarkEnd w:id="186"/>
-      <w:bookmarkEnd w:id="187"/>
-      <w:bookmarkEnd w:id="188"/>
-      <w:bookmarkEnd w:id="189"/>
-      <w:bookmarkEnd w:id="190"/>
-    </w:p>
-    <w:p>
-      <w:pPr>
-        <w:pStyle w:val="ListParagraph"/>
-        <w:keepNext/>
-        <w:keepLines/>
-        <w:numPr>
-          <w:ilvl w:val="1"/>
-          <w:numId w:val="16"/>
-        </w:numPr>
-        <w:spacing w:before="40" w:after="0"/>
-        <w:contextualSpacing w:val="0"/>
-        <w:outlineLvl w:val="1"/>
-        <w:rPr>
-          <w:rFonts w:ascii="Times New Roman" w:eastAsia="Times New Roman" w:hAnsi="Times New Roman" w:cs="Times New Roman"/>
-          <w:vanish/>
-          <w:color w:val="000000" w:themeColor="text1"/>
-          <w:sz w:val="24"/>
-          <w:szCs w:val="24"/>
-          <w:lang w:eastAsia="en-IN"/>
-        </w:rPr>
-      </w:pPr>
-      <w:bookmarkStart w:id="191" w:name="_Toc59192810"/>
-      <w:bookmarkStart w:id="192" w:name="_Toc59192846"/>
-      <w:bookmarkStart w:id="193" w:name="_Toc60675733"/>
-      <w:bookmarkStart w:id="194" w:name="_Toc60769996"/>
-      <w:bookmarkStart w:id="195" w:name="_Toc61618739"/>
-      <w:bookmarkStart w:id="196" w:name="_Toc61618821"/>
-      <w:bookmarkStart w:id="197" w:name="_Toc61621126"/>
-      <w:bookmarkStart w:id="198" w:name="_Toc61621279"/>
-      <w:bookmarkStart w:id="199" w:name="_Toc61625617"/>
-      <w:bookmarkEnd w:id="191"/>
-      <w:bookmarkEnd w:id="192"/>
-      <w:bookmarkEnd w:id="193"/>
-      <w:bookmarkEnd w:id="194"/>
-      <w:bookmarkEnd w:id="195"/>
-      <w:bookmarkEnd w:id="196"/>
-      <w:bookmarkEnd w:id="197"/>
-      <w:bookmarkEnd w:id="198"/>
-      <w:bookmarkEnd w:id="199"/>
     </w:p>
     <w:sectPr>
-      <w:headerReference w:type="default" r:id="rId8"/>
-      <w:footerReference w:type="default" r:id="rId9"/>
+      <w:headerReference w:type="default" r:id="rId11"/>
+      <w:footerReference w:type="default" r:id="rId12"/>
       <w:pgSz w:w="11906" w:h="16838"/>
       <w:pgMar w:top="1440" w:right="1440" w:bottom="1440" w:left="2160" w:header="708" w:footer="708" w:gutter="0"/>
       <w:pgBorders w:zOrder="back">
@@ -5951,7 +6544,7 @@
 </file>
 
 <file path=word/endnotes.xml><?xml version="1.0" encoding="utf-8"?>
-<w:endnotes xmlns:wpc="http://schemas.microsoft.com/office/word/2010/wordprocessingCanvas" xmlns:cx="http://schemas.microsoft.com/office/drawing/2014/chartex" xmlns:cx1="http://schemas.microsoft.com/office/drawing/2015/9/8/chartex" xmlns:cx2="http://schemas.microsoft.com/office/drawing/2015/10/21/chartex" xmlns:cx3="http://schemas.microsoft.com/office/drawing/2016/5/9/chartex" xmlns:cx4="http://schemas.microsoft.com/office/drawing/2016/5/10/chartex" xmlns:cx5="http://schemas.microsoft.com/office/drawing/2016/5/11/chartex" xmlns:cx6="http://schemas.microsoft.com/office/drawing/2016/5/12/chartex" xmlns:cx7="http://schemas.microsoft.com/office/drawing/2016/5/13/chartex" xmlns:cx8="http://schemas.microsoft.com/office/drawing/2016/5/14/chartex" xmlns:mc="http://schemas.openxmlformats.org/markup-compatibility/2006" xmlns:aink="http://schemas.microsoft.com/office/drawing/2016/ink" xmlns:am3d="http://schemas.microsoft.com/office/drawing/2017/model3d" xmlns:o="urn:schemas-microsoft-com:office:office" xmlns:oel="http://schemas.microsoft.com/office/2019/extlst" xmlns:r="http://schemas.openxmlformats.org/officeDocument/2006/relationships" xmlns:m="http://schemas.openxmlformats.org/officeDocument/2006/math" xmlns:v="urn:schemas-microsoft-com:vml" xmlns:wp14="http://schemas.microsoft.com/office/word/2010/wordprocessingDrawing" xmlns:wp="http://schemas.openxmlformats.org/drawingml/2006/wordprocessingDrawing" xmlns:w10="urn:schemas-microsoft-com:office:word" xmlns:w="http://schemas.openxmlformats.org/wordprocessingml/2006/main" xmlns:w14="http://schemas.microsoft.com/office/word/2010/wordml" xmlns:w15="http://schemas.microsoft.com/office/word/2012/wordml" xmlns:w16cex="http://schemas.microsoft.com/office/word/2018/wordml/cex" xmlns:w16cid="http://schemas.microsoft.com/office/word/2016/wordml/cid" xmlns:w16="http://schemas.microsoft.com/office/word/2018/wordml" xmlns:w16du="http://schemas.microsoft.com/office/word/2023/wordml/word16du" xmlns:w16sdtdh="http://schemas.microsoft.com/office/word/2020/wordml/sdtdatahash" xmlns:w16se="http://schemas.microsoft.com/office/word/2015/wordml/symex" xmlns:wpg="http://schemas.microsoft.com/office/word/2010/wordprocessingGroup" xmlns:wpi="http://schemas.microsoft.com/office/word/2010/wordprocessingInk" xmlns:wne="http://schemas.microsoft.com/office/word/2006/wordml" xmlns:wps="http://schemas.microsoft.com/office/word/2010/wordprocessingShape" mc:Ignorable="w14 w15 w16se w16cid w16 w16cex w16sdtdh w16du wp14">
+<w:endnotes xmlns:wpc="http://schemas.microsoft.com/office/word/2010/wordprocessingCanvas" xmlns:cx="http://schemas.microsoft.com/office/drawing/2014/chartex" xmlns:cx1="http://schemas.microsoft.com/office/drawing/2015/9/8/chartex" xmlns:cx2="http://schemas.microsoft.com/office/drawing/2015/10/21/chartex" xmlns:cx3="http://schemas.microsoft.com/office/drawing/2016/5/9/chartex" xmlns:cx4="http://schemas.microsoft.com/office/drawing/2016/5/10/chartex" xmlns:cx5="http://schemas.microsoft.com/office/drawing/2016/5/11/chartex" xmlns:cx6="http://schemas.microsoft.com/office/drawing/2016/5/12/chartex" xmlns:cx7="http://schemas.microsoft.com/office/drawing/2016/5/13/chartex" xmlns:cx8="http://schemas.microsoft.com/office/drawing/2016/5/14/chartex" xmlns:mc="http://schemas.openxmlformats.org/markup-compatibility/2006" xmlns:aink="http://schemas.microsoft.com/office/drawing/2016/ink" xmlns:am3d="http://schemas.microsoft.com/office/drawing/2017/model3d" xmlns:o="urn:schemas-microsoft-com:office:office" xmlns:r="http://schemas.openxmlformats.org/officeDocument/2006/relationships" xmlns:m="http://schemas.openxmlformats.org/officeDocument/2006/math" xmlns:v="urn:schemas-microsoft-com:vml" xmlns:wp14="http://schemas.microsoft.com/office/word/2010/wordprocessingDrawing" xmlns:wp="http://schemas.openxmlformats.org/drawingml/2006/wordprocessingDrawing" xmlns:w10="urn:schemas-microsoft-com:office:word" xmlns:w="http://schemas.openxmlformats.org/wordprocessingml/2006/main" xmlns:w14="http://schemas.microsoft.com/office/word/2010/wordml" xmlns:w15="http://schemas.microsoft.com/office/word/2012/wordml" xmlns:w16cex="http://schemas.microsoft.com/office/word/2018/wordml/cex" xmlns:w16cid="http://schemas.microsoft.com/office/word/2016/wordml/cid" xmlns:w16="http://schemas.microsoft.com/office/word/2018/wordml" xmlns:w16sdtdh="http://schemas.microsoft.com/office/word/2020/wordml/sdtdatahash" xmlns:w16se="http://schemas.microsoft.com/office/word/2015/wordml/symex" xmlns:wpg="http://schemas.microsoft.com/office/word/2010/wordprocessingGroup" xmlns:wpi="http://schemas.microsoft.com/office/word/2010/wordprocessingInk" xmlns:wne="http://schemas.microsoft.com/office/word/2006/wordml" xmlns:wps="http://schemas.microsoft.com/office/word/2010/wordprocessingShape" mc:Ignorable="w14 w15 w16se w16cid w16 w16cex w16sdtdh wp14">
   <w:endnote w:type="separator" w:id="-1">
     <w:p>
       <w:pPr>
@@ -5976,7 +6569,7 @@
 </file>
 
 <file path=word/footer1.xml><?xml version="1.0" encoding="utf-8"?>
-<w:ftr xmlns:wpc="http://schemas.microsoft.com/office/word/2010/wordprocessingCanvas" xmlns:cx="http://schemas.microsoft.com/office/drawing/2014/chartex" xmlns:cx1="http://schemas.microsoft.com/office/drawing/2015/9/8/chartex" xmlns:cx2="http://schemas.microsoft.com/office/drawing/2015/10/21/chartex" xmlns:cx3="http://schemas.microsoft.com/office/drawing/2016/5/9/chartex" xmlns:cx4="http://schemas.microsoft.com/office/drawing/2016/5/10/chartex" xmlns:cx5="http://schemas.microsoft.com/office/drawing/2016/5/11/chartex" xmlns:cx6="http://schemas.microsoft.com/office/drawing/2016/5/12/chartex" xmlns:cx7="http://schemas.microsoft.com/office/drawing/2016/5/13/chartex" xmlns:cx8="http://schemas.microsoft.com/office/drawing/2016/5/14/chartex" xmlns:mc="http://schemas.openxmlformats.org/markup-compatibility/2006" xmlns:aink="http://schemas.microsoft.com/office/drawing/2016/ink" xmlns:am3d="http://schemas.microsoft.com/office/drawing/2017/model3d" xmlns:o="urn:schemas-microsoft-com:office:office" xmlns:oel="http://schemas.microsoft.com/office/2019/extlst" xmlns:r="http://schemas.openxmlformats.org/officeDocument/2006/relationships" xmlns:m="http://schemas.openxmlformats.org/officeDocument/2006/math" xmlns:v="urn:schemas-microsoft-com:vml" xmlns:wp14="http://schemas.microsoft.com/office/word/2010/wordprocessingDrawing" xmlns:wp="http://schemas.openxmlformats.org/drawingml/2006/wordprocessingDrawing" xmlns:w10="urn:schemas-microsoft-com:office:word" xmlns:w="http://schemas.openxmlformats.org/wordprocessingml/2006/main" xmlns:w14="http://schemas.microsoft.com/office/word/2010/wordml" xmlns:w15="http://schemas.microsoft.com/office/word/2012/wordml" xmlns:w16cex="http://schemas.microsoft.com/office/word/2018/wordml/cex" xmlns:w16cid="http://schemas.microsoft.com/office/word/2016/wordml/cid" xmlns:w16="http://schemas.microsoft.com/office/word/2018/wordml" xmlns:w16du="http://schemas.microsoft.com/office/word/2023/wordml/word16du" xmlns:w16sdtdh="http://schemas.microsoft.com/office/word/2020/wordml/sdtdatahash" xmlns:w16se="http://schemas.microsoft.com/office/word/2015/wordml/symex" xmlns:wpg="http://schemas.microsoft.com/office/word/2010/wordprocessingGroup" xmlns:wpi="http://schemas.microsoft.com/office/word/2010/wordprocessingInk" xmlns:wne="http://schemas.microsoft.com/office/word/2006/wordml" xmlns:wps="http://schemas.microsoft.com/office/word/2010/wordprocessingShape" mc:Ignorable="w14 w15 w16se w16cid w16 w16cex w16sdtdh w16du wp14">
+<w:ftr xmlns:wpc="http://schemas.microsoft.com/office/word/2010/wordprocessingCanvas" xmlns:cx="http://schemas.microsoft.com/office/drawing/2014/chartex" xmlns:cx1="http://schemas.microsoft.com/office/drawing/2015/9/8/chartex" xmlns:cx2="http://schemas.microsoft.com/office/drawing/2015/10/21/chartex" xmlns:cx3="http://schemas.microsoft.com/office/drawing/2016/5/9/chartex" xmlns:cx4="http://schemas.microsoft.com/office/drawing/2016/5/10/chartex" xmlns:cx5="http://schemas.microsoft.com/office/drawing/2016/5/11/chartex" xmlns:cx6="http://schemas.microsoft.com/office/drawing/2016/5/12/chartex" xmlns:cx7="http://schemas.microsoft.com/office/drawing/2016/5/13/chartex" xmlns:cx8="http://schemas.microsoft.com/office/drawing/2016/5/14/chartex" xmlns:mc="http://schemas.openxmlformats.org/markup-compatibility/2006" xmlns:aink="http://schemas.microsoft.com/office/drawing/2016/ink" xmlns:am3d="http://schemas.microsoft.com/office/drawing/2017/model3d" xmlns:o="urn:schemas-microsoft-com:office:office" xmlns:r="http://schemas.openxmlformats.org/officeDocument/2006/relationships" xmlns:m="http://schemas.openxmlformats.org/officeDocument/2006/math" xmlns:v="urn:schemas-microsoft-com:vml" xmlns:wp14="http://schemas.microsoft.com/office/word/2010/wordprocessingDrawing" xmlns:wp="http://schemas.openxmlformats.org/drawingml/2006/wordprocessingDrawing" xmlns:w10="urn:schemas-microsoft-com:office:word" xmlns:w="http://schemas.openxmlformats.org/wordprocessingml/2006/main" xmlns:w14="http://schemas.microsoft.com/office/word/2010/wordml" xmlns:w15="http://schemas.microsoft.com/office/word/2012/wordml" xmlns:w16cex="http://schemas.microsoft.com/office/word/2018/wordml/cex" xmlns:w16cid="http://schemas.microsoft.com/office/word/2016/wordml/cid" xmlns:w16="http://schemas.microsoft.com/office/word/2018/wordml" xmlns:w16sdtdh="http://schemas.microsoft.com/office/word/2020/wordml/sdtdatahash" xmlns:w16se="http://schemas.microsoft.com/office/word/2015/wordml/symex" xmlns:wpg="http://schemas.microsoft.com/office/word/2010/wordprocessingGroup" xmlns:wpi="http://schemas.microsoft.com/office/word/2010/wordprocessingInk" xmlns:wne="http://schemas.microsoft.com/office/word/2006/wordml" xmlns:wps="http://schemas.microsoft.com/office/word/2010/wordprocessingShape" mc:Ignorable="w14 w15 w16se w16cid w16 w16cex w16sdtdh wp14">
   <w:p>
     <w:pPr>
       <w:pStyle w:val="Footer"/>
@@ -6014,7 +6607,7 @@
 </file>
 
 <file path=word/footnotes.xml><?xml version="1.0" encoding="utf-8"?>
-<w:footnotes xmlns:wpc="http://schemas.microsoft.com/office/word/2010/wordprocessingCanvas" xmlns:cx="http://schemas.microsoft.com/office/drawing/2014/chartex" xmlns:cx1="http://schemas.microsoft.com/office/drawing/2015/9/8/chartex" xmlns:cx2="http://schemas.microsoft.com/office/drawing/2015/10/21/chartex" xmlns:cx3="http://schemas.microsoft.com/office/drawing/2016/5/9/chartex" xmlns:cx4="http://schemas.microsoft.com/office/drawing/2016/5/10/chartex" xmlns:cx5="http://schemas.microsoft.com/office/drawing/2016/5/11/chartex" xmlns:cx6="http://schemas.microsoft.com/office/drawing/2016/5/12/chartex" xmlns:cx7="http://schemas.microsoft.com/office/drawing/2016/5/13/chartex" xmlns:cx8="http://schemas.microsoft.com/office/drawing/2016/5/14/chartex" xmlns:mc="http://schemas.openxmlformats.org/markup-compatibility/2006" xmlns:aink="http://schemas.microsoft.com/office/drawing/2016/ink" xmlns:am3d="http://schemas.microsoft.com/office/drawing/2017/model3d" xmlns:o="urn:schemas-microsoft-com:office:office" xmlns:oel="http://schemas.microsoft.com/office/2019/extlst" xmlns:r="http://schemas.openxmlformats.org/officeDocument/2006/relationships" xmlns:m="http://schemas.openxmlformats.org/officeDocument/2006/math" xmlns:v="urn:schemas-microsoft-com:vml" xmlns:wp14="http://schemas.microsoft.com/office/word/2010/wordprocessingDrawing" xmlns:wp="http://schemas.openxmlformats.org/drawingml/2006/wordprocessingDrawing" xmlns:w10="urn:schemas-microsoft-com:office:word" xmlns:w="http://schemas.openxmlformats.org/wordprocessingml/2006/main" xmlns:w14="http://schemas.microsoft.com/office/word/2010/wordml" xmlns:w15="http://schemas.microsoft.com/office/word/2012/wordml" xmlns:w16cex="http://schemas.microsoft.com/office/word/2018/wordml/cex" xmlns:w16cid="http://schemas.microsoft.com/office/word/2016/wordml/cid" xmlns:w16="http://schemas.microsoft.com/office/word/2018/wordml" xmlns:w16du="http://schemas.microsoft.com/office/word/2023/wordml/word16du" xmlns:w16sdtdh="http://schemas.microsoft.com/office/word/2020/wordml/sdtdatahash" xmlns:w16se="http://schemas.microsoft.com/office/word/2015/wordml/symex" xmlns:wpg="http://schemas.microsoft.com/office/word/2010/wordprocessingGroup" xmlns:wpi="http://schemas.microsoft.com/office/word/2010/wordprocessingInk" xmlns:wne="http://schemas.microsoft.com/office/word/2006/wordml" xmlns:wps="http://schemas.microsoft.com/office/word/2010/wordprocessingShape" mc:Ignorable="w14 w15 w16se w16cid w16 w16cex w16sdtdh w16du wp14">
+<w:footnotes xmlns:wpc="http://schemas.microsoft.com/office/word/2010/wordprocessingCanvas" xmlns:cx="http://schemas.microsoft.com/office/drawing/2014/chartex" xmlns:cx1="http://schemas.microsoft.com/office/drawing/2015/9/8/chartex" xmlns:cx2="http://schemas.microsoft.com/office/drawing/2015/10/21/chartex" xmlns:cx3="http://schemas.microsoft.com/office/drawing/2016/5/9/chartex" xmlns:cx4="http://schemas.microsoft.com/office/drawing/2016/5/10/chartex" xmlns:cx5="http://schemas.microsoft.com/office/drawing/2016/5/11/chartex" xmlns:cx6="http://schemas.microsoft.com/office/drawing/2016/5/12/chartex" xmlns:cx7="http://schemas.microsoft.com/office/drawing/2016/5/13/chartex" xmlns:cx8="http://schemas.microsoft.com/office/drawing/2016/5/14/chartex" xmlns:mc="http://schemas.openxmlformats.org/markup-compatibility/2006" xmlns:aink="http://schemas.microsoft.com/office/drawing/2016/ink" xmlns:am3d="http://schemas.microsoft.com/office/drawing/2017/model3d" xmlns:o="urn:schemas-microsoft-com:office:office" xmlns:r="http://schemas.openxmlformats.org/officeDocument/2006/relationships" xmlns:m="http://schemas.openxmlformats.org/officeDocument/2006/math" xmlns:v="urn:schemas-microsoft-com:vml" xmlns:wp14="http://schemas.microsoft.com/office/word/2010/wordprocessingDrawing" xmlns:wp="http://schemas.openxmlformats.org/drawingml/2006/wordprocessingDrawing" xmlns:w10="urn:schemas-microsoft-com:office:word" xmlns:w="http://schemas.openxmlformats.org/wordprocessingml/2006/main" xmlns:w14="http://schemas.microsoft.com/office/word/2010/wordml" xmlns:w15="http://schemas.microsoft.com/office/word/2012/wordml" xmlns:w16cex="http://schemas.microsoft.com/office/word/2018/wordml/cex" xmlns:w16cid="http://schemas.microsoft.com/office/word/2016/wordml/cid" xmlns:w16="http://schemas.microsoft.com/office/word/2018/wordml" xmlns:w16sdtdh="http://schemas.microsoft.com/office/word/2020/wordml/sdtdatahash" xmlns:w16se="http://schemas.microsoft.com/office/word/2015/wordml/symex" xmlns:wpg="http://schemas.microsoft.com/office/word/2010/wordprocessingGroup" xmlns:wpi="http://schemas.microsoft.com/office/word/2010/wordprocessingInk" xmlns:wne="http://schemas.microsoft.com/office/word/2006/wordml" xmlns:wps="http://schemas.microsoft.com/office/word/2010/wordprocessingShape" mc:Ignorable="w14 w15 w16se w16cid w16 w16cex w16sdtdh wp14">
   <w:footnote w:type="separator" w:id="-1">
     <w:p>
       <w:pPr>
@@ -6039,7 +6632,7 @@
 </file>
 
 <file path=word/header1.xml><?xml version="1.0" encoding="utf-8"?>
-<w:hdr xmlns:wpc="http://schemas.microsoft.com/office/word/2010/wordprocessingCanvas" xmlns:cx="http://schemas.microsoft.com/office/drawing/2014/chartex" xmlns:cx1="http://schemas.microsoft.com/office/drawing/2015/9/8/chartex" xmlns:cx2="http://schemas.microsoft.com/office/drawing/2015/10/21/chartex" xmlns:cx3="http://schemas.microsoft.com/office/drawing/2016/5/9/chartex" xmlns:cx4="http://schemas.microsoft.com/office/drawing/2016/5/10/chartex" xmlns:cx5="http://schemas.microsoft.com/office/drawing/2016/5/11/chartex" xmlns:cx6="http://schemas.microsoft.com/office/drawing/2016/5/12/chartex" xmlns:cx7="http://schemas.microsoft.com/office/drawing/2016/5/13/chartex" xmlns:cx8="http://schemas.microsoft.com/office/drawing/2016/5/14/chartex" xmlns:mc="http://schemas.openxmlformats.org/markup-compatibility/2006" xmlns:aink="http://schemas.microsoft.com/office/drawing/2016/ink" xmlns:am3d="http://schemas.microsoft.com/office/drawing/2017/model3d" xmlns:o="urn:schemas-microsoft-com:office:office" xmlns:oel="http://schemas.microsoft.com/office/2019/extlst" xmlns:r="http://schemas.openxmlformats.org/officeDocument/2006/relationships" xmlns:m="http://schemas.openxmlformats.org/officeDocument/2006/math" xmlns:v="urn:schemas-microsoft-com:vml" xmlns:wp14="http://schemas.microsoft.com/office/word/2010/wordprocessingDrawing" xmlns:wp="http://schemas.openxmlformats.org/drawingml/2006/wordprocessingDrawing" xmlns:w10="urn:schemas-microsoft-com:office:word" xmlns:w="http://schemas.openxmlformats.org/wordprocessingml/2006/main" xmlns:w14="http://schemas.microsoft.com/office/word/2010/wordml" xmlns:w15="http://schemas.microsoft.com/office/word/2012/wordml" xmlns:w16cex="http://schemas.microsoft.com/office/word/2018/wordml/cex" xmlns:w16cid="http://schemas.microsoft.com/office/word/2016/wordml/cid" xmlns:w16="http://schemas.microsoft.com/office/word/2018/wordml" xmlns:w16du="http://schemas.microsoft.com/office/word/2023/wordml/word16du" xmlns:w16sdtdh="http://schemas.microsoft.com/office/word/2020/wordml/sdtdatahash" xmlns:w16se="http://schemas.microsoft.com/office/word/2015/wordml/symex" xmlns:wpg="http://schemas.microsoft.com/office/word/2010/wordprocessingGroup" xmlns:wpi="http://schemas.microsoft.com/office/word/2010/wordprocessingInk" xmlns:wne="http://schemas.microsoft.com/office/word/2006/wordml" xmlns:wps="http://schemas.microsoft.com/office/word/2010/wordprocessingShape" mc:Ignorable="w14 w15 w16se w16cid w16 w16cex w16sdtdh w16du wp14">
+<w:hdr xmlns:wpc="http://schemas.microsoft.com/office/word/2010/wordprocessingCanvas" xmlns:cx="http://schemas.microsoft.com/office/drawing/2014/chartex" xmlns:cx1="http://schemas.microsoft.com/office/drawing/2015/9/8/chartex" xmlns:cx2="http://schemas.microsoft.com/office/drawing/2015/10/21/chartex" xmlns:cx3="http://schemas.microsoft.com/office/drawing/2016/5/9/chartex" xmlns:cx4="http://schemas.microsoft.com/office/drawing/2016/5/10/chartex" xmlns:cx5="http://schemas.microsoft.com/office/drawing/2016/5/11/chartex" xmlns:cx6="http://schemas.microsoft.com/office/drawing/2016/5/12/chartex" xmlns:cx7="http://schemas.microsoft.com/office/drawing/2016/5/13/chartex" xmlns:cx8="http://schemas.microsoft.com/office/drawing/2016/5/14/chartex" xmlns:mc="http://schemas.openxmlformats.org/markup-compatibility/2006" xmlns:aink="http://schemas.microsoft.com/office/drawing/2016/ink" xmlns:am3d="http://schemas.microsoft.com/office/drawing/2017/model3d" xmlns:o="urn:schemas-microsoft-com:office:office" xmlns:r="http://schemas.openxmlformats.org/officeDocument/2006/relationships" xmlns:m="http://schemas.openxmlformats.org/officeDocument/2006/math" xmlns:v="urn:schemas-microsoft-com:vml" xmlns:wp14="http://schemas.microsoft.com/office/word/2010/wordprocessingDrawing" xmlns:wp="http://schemas.openxmlformats.org/drawingml/2006/wordprocessingDrawing" xmlns:w10="urn:schemas-microsoft-com:office:word" xmlns:w="http://schemas.openxmlformats.org/wordprocessingml/2006/main" xmlns:w14="http://schemas.microsoft.com/office/word/2010/wordml" xmlns:w15="http://schemas.microsoft.com/office/word/2012/wordml" xmlns:w16cex="http://schemas.microsoft.com/office/word/2018/wordml/cex" xmlns:w16cid="http://schemas.microsoft.com/office/word/2016/wordml/cid" xmlns:w16="http://schemas.microsoft.com/office/word/2018/wordml" xmlns:w16sdtdh="http://schemas.microsoft.com/office/word/2020/wordml/sdtdatahash" xmlns:w16se="http://schemas.microsoft.com/office/word/2015/wordml/symex" xmlns:wpg="http://schemas.microsoft.com/office/word/2010/wordprocessingGroup" xmlns:wpi="http://schemas.microsoft.com/office/word/2010/wordprocessingInk" xmlns:wne="http://schemas.microsoft.com/office/word/2006/wordml" xmlns:wps="http://schemas.microsoft.com/office/word/2010/wordprocessingShape" mc:Ignorable="w14 w15 w16se w16cid w16 w16cex w16sdtdh wp14">
   <w:p>
     <w:pPr>
       <w:pStyle w:val="Header"/>
@@ -6100,7 +6693,7 @@
 </file>
 
 <file path=word/numbering.xml><?xml version="1.0" encoding="utf-8"?>
-<w:numbering xmlns:wpc="http://schemas.microsoft.com/office/word/2010/wordprocessingCanvas" xmlns:cx="http://schemas.microsoft.com/office/drawing/2014/chartex" xmlns:cx1="http://schemas.microsoft.com/office/drawing/2015/9/8/chartex" xmlns:cx2="http://schemas.microsoft.com/office/drawing/2015/10/21/chartex" xmlns:cx3="http://schemas.microsoft.com/office/drawing/2016/5/9/chartex" xmlns:cx4="http://schemas.microsoft.com/office/drawing/2016/5/10/chartex" xmlns:cx5="http://schemas.microsoft.com/office/drawing/2016/5/11/chartex" xmlns:cx6="http://schemas.microsoft.com/office/drawing/2016/5/12/chartex" xmlns:cx7="http://schemas.microsoft.com/office/drawing/2016/5/13/chartex" xmlns:cx8="http://schemas.microsoft.com/office/drawing/2016/5/14/chartex" xmlns:mc="http://schemas.openxmlformats.org/markup-compatibility/2006" xmlns:aink="http://schemas.microsoft.com/office/drawing/2016/ink" xmlns:am3d="http://schemas.microsoft.com/office/drawing/2017/model3d" xmlns:o="urn:schemas-microsoft-com:office:office" xmlns:oel="http://schemas.microsoft.com/office/2019/extlst" xmlns:r="http://schemas.openxmlformats.org/officeDocument/2006/relationships" xmlns:m="http://schemas.openxmlformats.org/officeDocument/2006/math" xmlns:v="urn:schemas-microsoft-com:vml" xmlns:wp14="http://schemas.microsoft.com/office/word/2010/wordprocessingDrawing" xmlns:wp="http://schemas.openxmlformats.org/drawingml/2006/wordprocessingDrawing" xmlns:w10="urn:schemas-microsoft-com:office:word" xmlns:w="http://schemas.openxmlformats.org/wordprocessingml/2006/main" xmlns:w14="http://schemas.microsoft.com/office/word/2010/wordml" xmlns:w15="http://schemas.microsoft.com/office/word/2012/wordml" xmlns:w16cex="http://schemas.microsoft.com/office/word/2018/wordml/cex" xmlns:w16cid="http://schemas.microsoft.com/office/word/2016/wordml/cid" xmlns:w16="http://schemas.microsoft.com/office/word/2018/wordml" xmlns:w16du="http://schemas.microsoft.com/office/word/2023/wordml/word16du" xmlns:w16sdtdh="http://schemas.microsoft.com/office/word/2020/wordml/sdtdatahash" xmlns:w16se="http://schemas.microsoft.com/office/word/2015/wordml/symex" xmlns:wpg="http://schemas.microsoft.com/office/word/2010/wordprocessingGroup" xmlns:wpi="http://schemas.microsoft.com/office/word/2010/wordprocessingInk" xmlns:wne="http://schemas.microsoft.com/office/word/2006/wordml" xmlns:wps="http://schemas.microsoft.com/office/word/2010/wordprocessingShape" mc:Ignorable="w14 w15 w16se w16cid w16 w16cex w16sdtdh w16du wp14">
+<w:numbering xmlns:wpc="http://schemas.microsoft.com/office/word/2010/wordprocessingCanvas" xmlns:cx="http://schemas.microsoft.com/office/drawing/2014/chartex" xmlns:cx1="http://schemas.microsoft.com/office/drawing/2015/9/8/chartex" xmlns:cx2="http://schemas.microsoft.com/office/drawing/2015/10/21/chartex" xmlns:cx3="http://schemas.microsoft.com/office/drawing/2016/5/9/chartex" xmlns:cx4="http://schemas.microsoft.com/office/drawing/2016/5/10/chartex" xmlns:cx5="http://schemas.microsoft.com/office/drawing/2016/5/11/chartex" xmlns:cx6="http://schemas.microsoft.com/office/drawing/2016/5/12/chartex" xmlns:cx7="http://schemas.microsoft.com/office/drawing/2016/5/13/chartex" xmlns:cx8="http://schemas.microsoft.com/office/drawing/2016/5/14/chartex" xmlns:mc="http://schemas.openxmlformats.org/markup-compatibility/2006" xmlns:aink="http://schemas.microsoft.com/office/drawing/2016/ink" xmlns:am3d="http://schemas.microsoft.com/office/drawing/2017/model3d" xmlns:o="urn:schemas-microsoft-com:office:office" xmlns:r="http://schemas.openxmlformats.org/officeDocument/2006/relationships" xmlns:m="http://schemas.openxmlformats.org/officeDocument/2006/math" xmlns:v="urn:schemas-microsoft-com:vml" xmlns:wp14="http://schemas.microsoft.com/office/word/2010/wordprocessingDrawing" xmlns:wp="http://schemas.openxmlformats.org/drawingml/2006/wordprocessingDrawing" xmlns:w10="urn:schemas-microsoft-com:office:word" xmlns:w="http://schemas.openxmlformats.org/wordprocessingml/2006/main" xmlns:w14="http://schemas.microsoft.com/office/word/2010/wordml" xmlns:w15="http://schemas.microsoft.com/office/word/2012/wordml" xmlns:w16cex="http://schemas.microsoft.com/office/word/2018/wordml/cex" xmlns:w16cid="http://schemas.microsoft.com/office/word/2016/wordml/cid" xmlns:w16="http://schemas.microsoft.com/office/word/2018/wordml" xmlns:w16sdtdh="http://schemas.microsoft.com/office/word/2020/wordml/sdtdatahash" xmlns:w16se="http://schemas.microsoft.com/office/word/2015/wordml/symex" xmlns:wpg="http://schemas.microsoft.com/office/word/2010/wordprocessingGroup" xmlns:wpi="http://schemas.microsoft.com/office/word/2010/wordprocessingInk" xmlns:wne="http://schemas.microsoft.com/office/word/2006/wordml" xmlns:wps="http://schemas.microsoft.com/office/word/2010/wordprocessingShape" mc:Ignorable="w14 w15 w16se w16cid w16 w16cex w16sdtdh wp14">
   <w:abstractNum w:abstractNumId="0" w15:restartNumberingAfterBreak="0">
     <w:nsid w:val="02801571"/>
     <w:multiLevelType w:val="multilevel"/>
@@ -6477,6 +7070,92 @@
     </w:lvl>
   </w:abstractNum>
   <w:abstractNum w:abstractNumId="3" w15:restartNumberingAfterBreak="0">
+    <w:nsid w:val="134870F7"/>
+    <w:multiLevelType w:val="hybridMultilevel"/>
+    <w:tmpl w:val="12D02D96"/>
+    <w:lvl w:ilvl="0" w:tplc="4009000F">
+      <w:start w:val="1"/>
+      <w:numFmt w:val="decimal"/>
+      <w:lvlText w:val="%1."/>
+      <w:lvlJc w:val="left"/>
+      <w:pPr>
+        <w:ind w:left="720" w:hanging="360"/>
+      </w:pPr>
+    </w:lvl>
+    <w:lvl w:ilvl="1" w:tplc="40090019" w:tentative="1">
+      <w:start w:val="1"/>
+      <w:numFmt w:val="lowerLetter"/>
+      <w:lvlText w:val="%2."/>
+      <w:lvlJc w:val="left"/>
+      <w:pPr>
+        <w:ind w:left="1440" w:hanging="360"/>
+      </w:pPr>
+    </w:lvl>
+    <w:lvl w:ilvl="2" w:tplc="4009001B" w:tentative="1">
+      <w:start w:val="1"/>
+      <w:numFmt w:val="lowerRoman"/>
+      <w:lvlText w:val="%3."/>
+      <w:lvlJc w:val="right"/>
+      <w:pPr>
+        <w:ind w:left="2160" w:hanging="180"/>
+      </w:pPr>
+    </w:lvl>
+    <w:lvl w:ilvl="3" w:tplc="4009000F" w:tentative="1">
+      <w:start w:val="1"/>
+      <w:numFmt w:val="decimal"/>
+      <w:lvlText w:val="%4."/>
+      <w:lvlJc w:val="left"/>
+      <w:pPr>
+        <w:ind w:left="2880" w:hanging="360"/>
+      </w:pPr>
+    </w:lvl>
+    <w:lvl w:ilvl="4" w:tplc="40090019" w:tentative="1">
+      <w:start w:val="1"/>
+      <w:numFmt w:val="lowerLetter"/>
+      <w:lvlText w:val="%5."/>
+      <w:lvlJc w:val="left"/>
+      <w:pPr>
+        <w:ind w:left="3600" w:hanging="360"/>
+      </w:pPr>
+    </w:lvl>
+    <w:lvl w:ilvl="5" w:tplc="4009001B" w:tentative="1">
+      <w:start w:val="1"/>
+      <w:numFmt w:val="lowerRoman"/>
+      <w:lvlText w:val="%6."/>
+      <w:lvlJc w:val="right"/>
+      <w:pPr>
+        <w:ind w:left="4320" w:hanging="180"/>
+      </w:pPr>
+    </w:lvl>
+    <w:lvl w:ilvl="6" w:tplc="4009000F" w:tentative="1">
+      <w:start w:val="1"/>
+      <w:numFmt w:val="decimal"/>
+      <w:lvlText w:val="%7."/>
+      <w:lvlJc w:val="left"/>
+      <w:pPr>
+        <w:ind w:left="5040" w:hanging="360"/>
+      </w:pPr>
+    </w:lvl>
+    <w:lvl w:ilvl="7" w:tplc="40090019" w:tentative="1">
+      <w:start w:val="1"/>
+      <w:numFmt w:val="lowerLetter"/>
+      <w:lvlText w:val="%8."/>
+      <w:lvlJc w:val="left"/>
+      <w:pPr>
+        <w:ind w:left="5760" w:hanging="360"/>
+      </w:pPr>
+    </w:lvl>
+    <w:lvl w:ilvl="8" w:tplc="4009001B" w:tentative="1">
+      <w:start w:val="1"/>
+      <w:numFmt w:val="lowerRoman"/>
+      <w:lvlText w:val="%9."/>
+      <w:lvlJc w:val="right"/>
+      <w:pPr>
+        <w:ind w:left="6480" w:hanging="180"/>
+      </w:pPr>
+    </w:lvl>
+  </w:abstractNum>
+  <w:abstractNum w:abstractNumId="4" w15:restartNumberingAfterBreak="0">
     <w:nsid w:val="160F62E2"/>
     <w:multiLevelType w:val="multilevel"/>
     <w:tmpl w:val="AE06B836"/>
@@ -6625,7 +7304,7 @@
       </w:rPr>
     </w:lvl>
   </w:abstractNum>
-  <w:abstractNum w:abstractNumId="4" w15:restartNumberingAfterBreak="0">
+  <w:abstractNum w:abstractNumId="5" w15:restartNumberingAfterBreak="0">
     <w:nsid w:val="1DAF7157"/>
     <w:multiLevelType w:val="hybridMultilevel"/>
     <w:tmpl w:val="44E20294"/>
@@ -6714,7 +7393,7 @@
       </w:pPr>
     </w:lvl>
   </w:abstractNum>
-  <w:abstractNum w:abstractNumId="5" w15:restartNumberingAfterBreak="0">
+  <w:abstractNum w:abstractNumId="6" w15:restartNumberingAfterBreak="0">
     <w:nsid w:val="1E100895"/>
     <w:multiLevelType w:val="hybridMultilevel"/>
     <w:tmpl w:val="467C5D90"/>
@@ -6803,7 +7482,7 @@
       </w:pPr>
     </w:lvl>
   </w:abstractNum>
-  <w:abstractNum w:abstractNumId="6" w15:restartNumberingAfterBreak="0">
+  <w:abstractNum w:abstractNumId="7" w15:restartNumberingAfterBreak="0">
     <w:nsid w:val="1FC4682B"/>
     <w:multiLevelType w:val="multilevel"/>
     <w:tmpl w:val="F2589C1E"/>
@@ -6928,7 +7607,7 @@
       </w:rPr>
     </w:lvl>
   </w:abstractNum>
-  <w:abstractNum w:abstractNumId="7" w15:restartNumberingAfterBreak="0">
+  <w:abstractNum w:abstractNumId="8" w15:restartNumberingAfterBreak="0">
     <w:nsid w:val="34487635"/>
     <w:multiLevelType w:val="multilevel"/>
     <w:tmpl w:val="326008FA"/>
@@ -7077,7 +7756,7 @@
       </w:rPr>
     </w:lvl>
   </w:abstractNum>
-  <w:abstractNum w:abstractNumId="8" w15:restartNumberingAfterBreak="0">
+  <w:abstractNum w:abstractNumId="9" w15:restartNumberingAfterBreak="0">
     <w:nsid w:val="3997110F"/>
     <w:multiLevelType w:val="multilevel"/>
     <w:tmpl w:val="9AE83364"/>
@@ -7210,7 +7889,7 @@
       </w:rPr>
     </w:lvl>
   </w:abstractNum>
-  <w:abstractNum w:abstractNumId="9" w15:restartNumberingAfterBreak="0">
+  <w:abstractNum w:abstractNumId="10" w15:restartNumberingAfterBreak="0">
     <w:nsid w:val="504E1123"/>
     <w:multiLevelType w:val="multilevel"/>
     <w:tmpl w:val="609EFB22"/>
@@ -7343,7 +8022,7 @@
       </w:rPr>
     </w:lvl>
   </w:abstractNum>
-  <w:abstractNum w:abstractNumId="10" w15:restartNumberingAfterBreak="0">
+  <w:abstractNum w:abstractNumId="11" w15:restartNumberingAfterBreak="0">
     <w:nsid w:val="5C405AE4"/>
     <w:multiLevelType w:val="multilevel"/>
     <w:tmpl w:val="371207B8"/>
@@ -7492,7 +8171,7 @@
       </w:rPr>
     </w:lvl>
   </w:abstractNum>
-  <w:abstractNum w:abstractNumId="11" w15:restartNumberingAfterBreak="0">
+  <w:abstractNum w:abstractNumId="12" w15:restartNumberingAfterBreak="0">
     <w:nsid w:val="60DE7D62"/>
     <w:multiLevelType w:val="multilevel"/>
     <w:tmpl w:val="D9C60180"/>
@@ -7641,7 +8320,7 @@
       </w:rPr>
     </w:lvl>
   </w:abstractNum>
-  <w:abstractNum w:abstractNumId="12" w15:restartNumberingAfterBreak="0">
+  <w:abstractNum w:abstractNumId="13" w15:restartNumberingAfterBreak="0">
     <w:nsid w:val="631C6DDE"/>
     <w:multiLevelType w:val="multilevel"/>
     <w:tmpl w:val="7E12F0C8"/>
@@ -7790,10 +8469,10 @@
       </w:rPr>
     </w:lvl>
   </w:abstractNum>
-  <w:abstractNum w:abstractNumId="13" w15:restartNumberingAfterBreak="0">
+  <w:abstractNum w:abstractNumId="14" w15:restartNumberingAfterBreak="0">
     <w:nsid w:val="6555424D"/>
     <w:multiLevelType w:val="multilevel"/>
-    <w:tmpl w:val="5ABC60CE"/>
+    <w:tmpl w:val="76589E52"/>
     <w:lvl w:ilvl="0">
       <w:start w:val="1"/>
       <w:numFmt w:val="decimal"/>
@@ -7903,7 +8582,7 @@
       </w:rPr>
     </w:lvl>
   </w:abstractNum>
-  <w:abstractNum w:abstractNumId="14" w15:restartNumberingAfterBreak="0">
+  <w:abstractNum w:abstractNumId="15" w15:restartNumberingAfterBreak="0">
     <w:nsid w:val="66D53BC5"/>
     <w:multiLevelType w:val="hybridMultilevel"/>
     <w:tmpl w:val="A20C0F7A"/>
@@ -7995,7 +8674,7 @@
       </w:pPr>
     </w:lvl>
   </w:abstractNum>
-  <w:abstractNum w:abstractNumId="15" w15:restartNumberingAfterBreak="0">
+  <w:abstractNum w:abstractNumId="16" w15:restartNumberingAfterBreak="0">
     <w:nsid w:val="6FDE5FF2"/>
     <w:multiLevelType w:val="multilevel"/>
     <w:tmpl w:val="FEE67DD4"/>
@@ -8126,7 +8805,7 @@
       </w:rPr>
     </w:lvl>
   </w:abstractNum>
-  <w:abstractNum w:abstractNumId="16" w15:restartNumberingAfterBreak="0">
+  <w:abstractNum w:abstractNumId="17" w15:restartNumberingAfterBreak="0">
     <w:nsid w:val="735D0B4F"/>
     <w:multiLevelType w:val="multilevel"/>
     <w:tmpl w:val="FEE67DD4"/>
@@ -8258,10 +8937,10 @@
       </w:rPr>
     </w:lvl>
   </w:abstractNum>
-  <w:abstractNum w:abstractNumId="17" w15:restartNumberingAfterBreak="0">
+  <w:abstractNum w:abstractNumId="18" w15:restartNumberingAfterBreak="0">
     <w:nsid w:val="74727C0A"/>
     <w:multiLevelType w:val="multilevel"/>
-    <w:tmpl w:val="9AE83364"/>
+    <w:tmpl w:val="F29E5834"/>
     <w:lvl w:ilvl="0">
       <w:start w:val="1"/>
       <w:numFmt w:val="decimal"/>
@@ -8391,7 +9070,7 @@
       </w:rPr>
     </w:lvl>
   </w:abstractNum>
-  <w:abstractNum w:abstractNumId="18" w15:restartNumberingAfterBreak="0">
+  <w:abstractNum w:abstractNumId="19" w15:restartNumberingAfterBreak="0">
     <w:nsid w:val="74C048CF"/>
     <w:multiLevelType w:val="multilevel"/>
     <w:tmpl w:val="FEE67DD4"/>
@@ -8522,7 +9201,7 @@
       </w:rPr>
     </w:lvl>
   </w:abstractNum>
-  <w:abstractNum w:abstractNumId="19" w15:restartNumberingAfterBreak="0">
+  <w:abstractNum w:abstractNumId="20" w15:restartNumberingAfterBreak="0">
     <w:nsid w:val="75A91D18"/>
     <w:multiLevelType w:val="multilevel"/>
     <w:tmpl w:val="AE06B836"/>
@@ -8671,7 +9350,7 @@
       </w:rPr>
     </w:lvl>
   </w:abstractNum>
-  <w:abstractNum w:abstractNumId="20" w15:restartNumberingAfterBreak="0">
+  <w:abstractNum w:abstractNumId="21" w15:restartNumberingAfterBreak="0">
     <w:nsid w:val="77C464F4"/>
     <w:multiLevelType w:val="hybridMultilevel"/>
     <w:tmpl w:val="5BA64BE0"/>
@@ -8760,7 +9439,7 @@
       </w:pPr>
     </w:lvl>
   </w:abstractNum>
-  <w:abstractNum w:abstractNumId="21" w15:restartNumberingAfterBreak="0">
+  <w:abstractNum w:abstractNumId="22" w15:restartNumberingAfterBreak="0">
     <w:nsid w:val="783B4334"/>
     <w:multiLevelType w:val="hybridMultilevel"/>
     <w:tmpl w:val="EAF45802"/>
@@ -8846,77 +9525,80 @@
       </w:pPr>
     </w:lvl>
   </w:abstractNum>
-  <w:num w:numId="1" w16cid:durableId="1682974286">
+  <w:num w:numId="1">
+    <w:abstractNumId w:val="5"/>
+  </w:num>
+  <w:num w:numId="2">
+    <w:abstractNumId w:val="18"/>
+  </w:num>
+  <w:num w:numId="3">
+    <w:abstractNumId w:val="19"/>
+  </w:num>
+  <w:num w:numId="4">
+    <w:abstractNumId w:val="9"/>
+  </w:num>
+  <w:num w:numId="5">
+    <w:abstractNumId w:val="2"/>
+  </w:num>
+  <w:num w:numId="6">
+    <w:abstractNumId w:val="21"/>
+  </w:num>
+  <w:num w:numId="7">
+    <w:abstractNumId w:val="22"/>
+  </w:num>
+  <w:num w:numId="8">
+    <w:abstractNumId w:val="16"/>
+  </w:num>
+  <w:num w:numId="9">
+    <w:abstractNumId w:val="14"/>
+  </w:num>
+  <w:num w:numId="10">
+    <w:abstractNumId w:val="10"/>
+  </w:num>
+  <w:num w:numId="11">
+    <w:abstractNumId w:val="0"/>
+  </w:num>
+  <w:num w:numId="12">
+    <w:abstractNumId w:val="8"/>
+  </w:num>
+  <w:num w:numId="13">
+    <w:abstractNumId w:val="20"/>
+  </w:num>
+  <w:num w:numId="14">
+    <w:abstractNumId w:val="13"/>
+  </w:num>
+  <w:num w:numId="15">
     <w:abstractNumId w:val="4"/>
   </w:num>
-  <w:num w:numId="2" w16cid:durableId="515776850">
+  <w:num w:numId="16">
     <w:abstractNumId w:val="17"/>
   </w:num>
-  <w:num w:numId="3" w16cid:durableId="1298612418">
-    <w:abstractNumId w:val="18"/>
+  <w:num w:numId="17">
+    <w:abstractNumId w:val="7"/>
   </w:num>
-  <w:num w:numId="4" w16cid:durableId="1005087305">
-    <w:abstractNumId w:val="8"/>
+  <w:num w:numId="18">
+    <w:abstractNumId w:val="11"/>
   </w:num>
-  <w:num w:numId="5" w16cid:durableId="1196239738">
-    <w:abstractNumId w:val="2"/>
+  <w:num w:numId="19">
+    <w:abstractNumId w:val="12"/>
   </w:num>
-  <w:num w:numId="6" w16cid:durableId="1734964944">
-    <w:abstractNumId w:val="20"/>
+  <w:num w:numId="20">
+    <w:abstractNumId w:val="1"/>
   </w:num>
-  <w:num w:numId="7" w16cid:durableId="1670521781">
-    <w:abstractNumId w:val="21"/>
-  </w:num>
-  <w:num w:numId="8" w16cid:durableId="1513833558">
+  <w:num w:numId="21">
     <w:abstractNumId w:val="15"/>
   </w:num>
-  <w:num w:numId="9" w16cid:durableId="305938694">
-    <w:abstractNumId w:val="13"/>
-  </w:num>
-  <w:num w:numId="10" w16cid:durableId="1921913479">
-    <w:abstractNumId w:val="9"/>
-  </w:num>
-  <w:num w:numId="11" w16cid:durableId="1378892428">
-    <w:abstractNumId w:val="0"/>
-  </w:num>
-  <w:num w:numId="12" w16cid:durableId="313532535">
-    <w:abstractNumId w:val="7"/>
-  </w:num>
-  <w:num w:numId="13" w16cid:durableId="1868637751">
-    <w:abstractNumId w:val="19"/>
-  </w:num>
-  <w:num w:numId="14" w16cid:durableId="87191741">
-    <w:abstractNumId w:val="12"/>
-  </w:num>
-  <w:num w:numId="15" w16cid:durableId="1749961955">
-    <w:abstractNumId w:val="3"/>
-  </w:num>
-  <w:num w:numId="16" w16cid:durableId="974600600">
-    <w:abstractNumId w:val="16"/>
-  </w:num>
-  <w:num w:numId="17" w16cid:durableId="278725735">
+  <w:num w:numId="22">
     <w:abstractNumId w:val="6"/>
   </w:num>
-  <w:num w:numId="18" w16cid:durableId="2049062501">
-    <w:abstractNumId w:val="10"/>
-  </w:num>
-  <w:num w:numId="19" w16cid:durableId="1928536349">
-    <w:abstractNumId w:val="11"/>
-  </w:num>
-  <w:num w:numId="20" w16cid:durableId="168302068">
-    <w:abstractNumId w:val="1"/>
-  </w:num>
-  <w:num w:numId="21" w16cid:durableId="2079590022">
-    <w:abstractNumId w:val="14"/>
-  </w:num>
-  <w:num w:numId="22" w16cid:durableId="260919798">
-    <w:abstractNumId w:val="5"/>
+  <w:num w:numId="23">
+    <w:abstractNumId w:val="3"/>
   </w:num>
 </w:numbering>
 </file>
 
 <file path=word/styles.xml><?xml version="1.0" encoding="utf-8"?>
-<w:styles xmlns:mc="http://schemas.openxmlformats.org/markup-compatibility/2006" xmlns:r="http://schemas.openxmlformats.org/officeDocument/2006/relationships" xmlns:w="http://schemas.openxmlformats.org/wordprocessingml/2006/main" xmlns:w14="http://schemas.microsoft.com/office/word/2010/wordml" xmlns:w15="http://schemas.microsoft.com/office/word/2012/wordml" xmlns:w16cex="http://schemas.microsoft.com/office/word/2018/wordml/cex" xmlns:w16cid="http://schemas.microsoft.com/office/word/2016/wordml/cid" xmlns:w16="http://schemas.microsoft.com/office/word/2018/wordml" xmlns:w16du="http://schemas.microsoft.com/office/word/2023/wordml/word16du" xmlns:w16sdtdh="http://schemas.microsoft.com/office/word/2020/wordml/sdtdatahash" xmlns:w16se="http://schemas.microsoft.com/office/word/2015/wordml/symex" mc:Ignorable="w14 w15 w16se w16cid w16 w16cex w16sdtdh w16du">
+<w:styles xmlns:mc="http://schemas.openxmlformats.org/markup-compatibility/2006" xmlns:r="http://schemas.openxmlformats.org/officeDocument/2006/relationships" xmlns:w="http://schemas.openxmlformats.org/wordprocessingml/2006/main" xmlns:w14="http://schemas.microsoft.com/office/word/2010/wordml" xmlns:w15="http://schemas.microsoft.com/office/word/2012/wordml" xmlns:w16cex="http://schemas.microsoft.com/office/word/2018/wordml/cex" xmlns:w16cid="http://schemas.microsoft.com/office/word/2016/wordml/cid" xmlns:w16="http://schemas.microsoft.com/office/word/2018/wordml" xmlns:w16sdtdh="http://schemas.microsoft.com/office/word/2020/wordml/sdtdatahash" xmlns:w16se="http://schemas.microsoft.com/office/word/2015/wordml/symex" mc:Ignorable="w14 w15 w16se w16cid w16 w16cex w16sdtdh">
   <w:docDefaults>
     <w:rPrDefault>
       <w:rPr>
@@ -9637,6 +10319,25 @@
       <w:lang w:eastAsia="en-IN"/>
     </w:rPr>
   </w:style>
+  <w:style w:type="paragraph" w:styleId="Caption">
+    <w:name w:val="caption"/>
+    <w:basedOn w:val="Normal"/>
+    <w:next w:val="Normal"/>
+    <w:uiPriority w:val="35"/>
+    <w:unhideWhenUsed/>
+    <w:qFormat/>
+    <w:rsid w:val="009F7AB0"/>
+    <w:pPr>
+      <w:spacing w:after="200" w:line="240" w:lineRule="auto"/>
+    </w:pPr>
+    <w:rPr>
+      <w:i/>
+      <w:iCs/>
+      <w:color w:val="44546A" w:themeColor="text2"/>
+      <w:sz w:val="18"/>
+      <w:szCs w:val="18"/>
+    </w:rPr>
+  </w:style>
 </w:styles>
 </file>
 

</xml_diff>